<commit_message>
Updated Stakeholder Management Strategy
</commit_message>
<xml_diff>
--- a/documentation/Draft - Documents/KAYVI_byte - Stakeholder-Management-Strategy.docx
+++ b/documentation/Draft - Documents/KAYVI_byte - Stakeholder-Management-Strategy.docx
@@ -1,6 +1,6 @@
 
 <file path=word/document.xml><?xml version="1.0" encoding="utf-8"?>
-<w:document xmlns:wpc="http://schemas.microsoft.com/office/word/2010/wordprocessingCanvas" xmlns:cx="http://schemas.microsoft.com/office/drawing/2014/chartex" xmlns:cx1="http://schemas.microsoft.com/office/drawing/2015/9/8/chartex" xmlns:cx2="http://schemas.microsoft.com/office/drawing/2015/10/21/chartex" xmlns:cx3="http://schemas.microsoft.com/office/drawing/2016/5/9/chartex" xmlns:cx4="http://schemas.microsoft.com/office/drawing/2016/5/10/chartex" xmlns:cx5="http://schemas.microsoft.com/office/drawing/2016/5/11/chartex" xmlns:cx6="http://schemas.microsoft.com/office/drawing/2016/5/12/chartex" xmlns:cx7="http://schemas.microsoft.com/office/drawing/2016/5/13/chartex" xmlns:cx8="http://schemas.microsoft.com/office/drawing/2016/5/14/chartex" xmlns:mc="http://schemas.openxmlformats.org/markup-compatibility/2006" xmlns:aink="http://schemas.microsoft.com/office/drawing/2016/ink" xmlns:am3d="http://schemas.microsoft.com/office/drawing/2017/model3d" xmlns:o="urn:schemas-microsoft-com:office:office" xmlns:oel="http://schemas.microsoft.com/office/2019/extlst" xmlns:r="http://schemas.openxmlformats.org/officeDocument/2006/relationships" xmlns:m="http://schemas.openxmlformats.org/officeDocument/2006/math" xmlns:v="urn:schemas-microsoft-com:vml" xmlns:wp14="http://schemas.microsoft.com/office/word/2010/wordprocessingDrawing" xmlns:wp="http://schemas.openxmlformats.org/drawingml/2006/wordprocessingDrawing" xmlns:w10="urn:schemas-microsoft-com:office:word" xmlns:w="http://schemas.openxmlformats.org/wordprocessingml/2006/main" xmlns:w14="http://schemas.microsoft.com/office/word/2010/wordml" xmlns:w15="http://schemas.microsoft.com/office/word/2012/wordml" xmlns:w16cex="http://schemas.microsoft.com/office/word/2018/wordml/cex" xmlns:w16cid="http://schemas.microsoft.com/office/word/2016/wordml/cid" xmlns:w16="http://schemas.microsoft.com/office/word/2018/wordml" xmlns:w16sdtdh="http://schemas.microsoft.com/office/word/2020/wordml/sdtdatahash" xmlns:w16se="http://schemas.microsoft.com/office/word/2015/wordml/symex" xmlns:wpg="http://schemas.microsoft.com/office/word/2010/wordprocessingGroup" xmlns:wpi="http://schemas.microsoft.com/office/word/2010/wordprocessingInk" xmlns:wne="http://schemas.microsoft.com/office/word/2006/wordml" xmlns:wps="http://schemas.microsoft.com/office/word/2010/wordprocessingShape" mc:Ignorable="w14 w15 w16se w16cid w16 w16cex w16sdtdh wp14">
+<w:document xmlns:wpc="http://schemas.microsoft.com/office/word/2010/wordprocessingCanvas" xmlns:cx="http://schemas.microsoft.com/office/drawing/2014/chartex" xmlns:cx1="http://schemas.microsoft.com/office/drawing/2015/9/8/chartex" xmlns:cx2="http://schemas.microsoft.com/office/drawing/2015/10/21/chartex" xmlns:cx3="http://schemas.microsoft.com/office/drawing/2016/5/9/chartex" xmlns:cx4="http://schemas.microsoft.com/office/drawing/2016/5/10/chartex" xmlns:cx5="http://schemas.microsoft.com/office/drawing/2016/5/11/chartex" xmlns:cx6="http://schemas.microsoft.com/office/drawing/2016/5/12/chartex" xmlns:cx7="http://schemas.microsoft.com/office/drawing/2016/5/13/chartex" xmlns:cx8="http://schemas.microsoft.com/office/drawing/2016/5/14/chartex" xmlns:mc="http://schemas.openxmlformats.org/markup-compatibility/2006" xmlns:aink="http://schemas.microsoft.com/office/drawing/2016/ink" xmlns:am3d="http://schemas.microsoft.com/office/drawing/2017/model3d" xmlns:o="urn:schemas-microsoft-com:office:office" xmlns:oel="http://schemas.microsoft.com/office/2019/extlst" xmlns:r="http://schemas.openxmlformats.org/officeDocument/2006/relationships" xmlns:m="http://schemas.openxmlformats.org/officeDocument/2006/math" xmlns:v="urn:schemas-microsoft-com:vml" xmlns:wp14="http://schemas.microsoft.com/office/word/2010/wordprocessingDrawing" xmlns:wp="http://schemas.openxmlformats.org/drawingml/2006/wordprocessingDrawing" xmlns:w10="urn:schemas-microsoft-com:office:word" xmlns:w="http://schemas.openxmlformats.org/wordprocessingml/2006/main" xmlns:w14="http://schemas.microsoft.com/office/word/2010/wordml" xmlns:w15="http://schemas.microsoft.com/office/word/2012/wordml" xmlns:w16cex="http://schemas.microsoft.com/office/word/2018/wordml/cex" xmlns:w16cid="http://schemas.microsoft.com/office/word/2016/wordml/cid" xmlns:w16="http://schemas.microsoft.com/office/word/2018/wordml" xmlns:w16du="http://schemas.microsoft.com/office/word/2023/wordml/word16du" xmlns:w16sdtdh="http://schemas.microsoft.com/office/word/2020/wordml/sdtdatahash" xmlns:w16se="http://schemas.microsoft.com/office/word/2015/wordml/symex" xmlns:wpg="http://schemas.microsoft.com/office/word/2010/wordprocessingGroup" xmlns:wpi="http://schemas.microsoft.com/office/word/2010/wordprocessingInk" xmlns:wne="http://schemas.microsoft.com/office/word/2006/wordml" xmlns:wps="http://schemas.microsoft.com/office/word/2010/wordprocessingShape" mc:Ignorable="w14 w15 w16se w16cid w16 w16cex w16sdtdh wp14">
   <w:body>
     <w:p>
       <w:pPr>
@@ -42,6 +42,7 @@
           <w:szCs w:val="28"/>
         </w:rPr>
       </w:pPr>
+      <w:proofErr w:type="spellStart"/>
       <w:r>
         <w:rPr>
           <w:b/>
@@ -51,6 +52,7 @@
         </w:rPr>
         <w:t>SurveiRams</w:t>
       </w:r>
+      <w:proofErr w:type="spellEnd"/>
     </w:p>
     <w:p>
       <w:pPr>
@@ -133,19 +135,19 @@
           <w:sz w:val="28"/>
           <w:szCs w:val="28"/>
         </w:rPr>
-        <w:t>3 Humabon Place, Magallanes</w:t>
-      </w:r>
-    </w:p>
-    <w:p>
-      <w:pPr>
-        <w:jc w:val="center"/>
+        <w:t xml:space="preserve">3 </w:t>
+      </w:r>
+      <w:proofErr w:type="spellStart"/>
+      <w:r>
         <w:rPr>
           <w:b/>
           <w:smallCaps/>
           <w:sz w:val="28"/>
           <w:szCs w:val="28"/>
         </w:rPr>
-      </w:pPr>
+        <w:t>Humabon</w:t>
+      </w:r>
+      <w:proofErr w:type="spellEnd"/>
       <w:r>
         <w:rPr>
           <w:b/>
@@ -153,7 +155,7 @@
           <w:sz w:val="28"/>
           <w:szCs w:val="28"/>
         </w:rPr>
-        <w:t xml:space="preserve">Makati City, 1232 Metro Manila </w:t>
+        <w:t xml:space="preserve"> Place, Magallanes</w:t>
       </w:r>
     </w:p>
     <w:p>
@@ -166,17 +168,15 @@
           <w:szCs w:val="28"/>
         </w:rPr>
       </w:pPr>
-    </w:p>
-    <w:p>
-      <w:pPr>
-        <w:jc w:val="center"/>
+      <w:r>
         <w:rPr>
           <w:b/>
           <w:smallCaps/>
           <w:sz w:val="28"/>
           <w:szCs w:val="28"/>
         </w:rPr>
-      </w:pPr>
+        <w:t xml:space="preserve">Makati City, 1232 Metro Manila </w:t>
+      </w:r>
     </w:p>
     <w:p>
       <w:pPr>
@@ -199,24 +199,21 @@
           <w:szCs w:val="28"/>
         </w:rPr>
       </w:pPr>
-      <w:r>
+    </w:p>
+    <w:p>
+      <w:pPr>
+        <w:jc w:val="center"/>
         <w:rPr>
           <w:b/>
           <w:smallCaps/>
           <w:sz w:val="28"/>
           <w:szCs w:val="28"/>
         </w:rPr>
-        <w:t>APRIL 2023</w:t>
-      </w:r>
-    </w:p>
-    <w:p>
-      <w:r>
-        <w:br w:type="page"/>
-      </w:r>
-    </w:p>
-    <w:p/>
-    <w:p>
-      <w:pPr>
+      </w:pPr>
+    </w:p>
+    <w:p>
+      <w:pPr>
+        <w:jc w:val="center"/>
         <w:rPr>
           <w:b/>
           <w:smallCaps/>
@@ -231,6 +228,31 @@
           <w:sz w:val="28"/>
           <w:szCs w:val="28"/>
         </w:rPr>
+        <w:t>APRIL 2023</w:t>
+      </w:r>
+    </w:p>
+    <w:p>
+      <w:r>
+        <w:br w:type="page"/>
+      </w:r>
+    </w:p>
+    <w:p/>
+    <w:p>
+      <w:pPr>
+        <w:rPr>
+          <w:b/>
+          <w:smallCaps/>
+          <w:sz w:val="28"/>
+          <w:szCs w:val="28"/>
+        </w:rPr>
+      </w:pPr>
+      <w:r>
+        <w:rPr>
+          <w:b/>
+          <w:smallCaps/>
+          <w:sz w:val="28"/>
+          <w:szCs w:val="28"/>
+        </w:rPr>
         <w:t>Table of Contents</w:t>
       </w:r>
     </w:p>
@@ -242,7 +264,7 @@
           <w:tab w:val="right" w:leader="dot" w:pos="9350"/>
         </w:tabs>
         <w:rPr>
-          <w:rFonts w:asciiTheme="minorHAnsi" w:hAnsiTheme="minorHAnsi" w:eastAsiaTheme="minorEastAsia" w:cstheme="minorBidi"/>
+          <w:rFonts w:asciiTheme="minorHAnsi" w:eastAsiaTheme="minorEastAsia" w:hAnsiTheme="minorHAnsi" w:cstheme="minorBidi"/>
           <w:noProof/>
           <w:szCs w:val="24"/>
         </w:rPr>
@@ -265,7 +287,7 @@
         </w:rPr>
         <w:fldChar w:fldCharType="separate"/>
       </w:r>
-      <w:hyperlink w:history="1" w:anchor="_Toc520299033">
+      <w:hyperlink w:anchor="_Toc520299033" w:history="1">
         <w:r>
           <w:rPr>
             <w:rStyle w:val="Hyperlink"/>
@@ -277,7 +299,7 @@
         </w:r>
         <w:r>
           <w:rPr>
-            <w:rFonts w:asciiTheme="minorHAnsi" w:hAnsiTheme="minorHAnsi" w:eastAsiaTheme="minorEastAsia" w:cstheme="minorBidi"/>
+            <w:rFonts w:asciiTheme="minorHAnsi" w:eastAsiaTheme="minorEastAsia" w:hAnsiTheme="minorHAnsi" w:cstheme="minorBidi"/>
             <w:noProof/>
             <w:szCs w:val="24"/>
           </w:rPr>
@@ -357,12 +379,12 @@
           <w:tab w:val="right" w:leader="dot" w:pos="9350"/>
         </w:tabs>
         <w:rPr>
-          <w:rFonts w:asciiTheme="minorHAnsi" w:hAnsiTheme="minorHAnsi" w:eastAsiaTheme="minorEastAsia" w:cstheme="minorBidi"/>
+          <w:rFonts w:asciiTheme="minorHAnsi" w:eastAsiaTheme="minorEastAsia" w:hAnsiTheme="minorHAnsi" w:cstheme="minorBidi"/>
           <w:noProof/>
           <w:szCs w:val="24"/>
         </w:rPr>
       </w:pPr>
-      <w:hyperlink w:history="1" w:anchor="_Toc520299034">
+      <w:hyperlink w:anchor="_Toc520299034" w:history="1">
         <w:r>
           <w:rPr>
             <w:rStyle w:val="Hyperlink"/>
@@ -374,7 +396,7 @@
         </w:r>
         <w:r>
           <w:rPr>
-            <w:rFonts w:asciiTheme="minorHAnsi" w:hAnsiTheme="minorHAnsi" w:eastAsiaTheme="minorEastAsia" w:cstheme="minorBidi"/>
+            <w:rFonts w:asciiTheme="minorHAnsi" w:eastAsiaTheme="minorEastAsia" w:hAnsiTheme="minorHAnsi" w:cstheme="minorBidi"/>
             <w:noProof/>
             <w:szCs w:val="24"/>
           </w:rPr>
@@ -454,12 +476,12 @@
           <w:tab w:val="right" w:leader="dot" w:pos="9350"/>
         </w:tabs>
         <w:rPr>
-          <w:rFonts w:asciiTheme="minorHAnsi" w:hAnsiTheme="minorHAnsi" w:eastAsiaTheme="minorEastAsia" w:cstheme="minorBidi"/>
+          <w:rFonts w:asciiTheme="minorHAnsi" w:eastAsiaTheme="minorEastAsia" w:hAnsiTheme="minorHAnsi" w:cstheme="minorBidi"/>
           <w:noProof/>
           <w:szCs w:val="24"/>
         </w:rPr>
       </w:pPr>
-      <w:hyperlink w:history="1" w:anchor="_Toc520299035">
+      <w:hyperlink w:anchor="_Toc520299035" w:history="1">
         <w:r>
           <w:rPr>
             <w:rStyle w:val="Hyperlink"/>
@@ -471,7 +493,7 @@
         </w:r>
         <w:r>
           <w:rPr>
-            <w:rFonts w:asciiTheme="minorHAnsi" w:hAnsiTheme="minorHAnsi" w:eastAsiaTheme="minorEastAsia" w:cstheme="minorBidi"/>
+            <w:rFonts w:asciiTheme="minorHAnsi" w:eastAsiaTheme="minorEastAsia" w:hAnsiTheme="minorHAnsi" w:cstheme="minorBidi"/>
             <w:noProof/>
             <w:szCs w:val="24"/>
           </w:rPr>
@@ -551,12 +573,12 @@
           <w:tab w:val="right" w:leader="dot" w:pos="9350"/>
         </w:tabs>
         <w:rPr>
-          <w:rFonts w:asciiTheme="minorHAnsi" w:hAnsiTheme="minorHAnsi" w:eastAsiaTheme="minorEastAsia" w:cstheme="minorBidi"/>
+          <w:rFonts w:asciiTheme="minorHAnsi" w:eastAsiaTheme="minorEastAsia" w:hAnsiTheme="minorHAnsi" w:cstheme="minorBidi"/>
           <w:noProof/>
           <w:szCs w:val="24"/>
         </w:rPr>
       </w:pPr>
-      <w:hyperlink w:history="1" w:anchor="_Toc520299036">
+      <w:hyperlink w:anchor="_Toc520299036" w:history="1">
         <w:r>
           <w:rPr>
             <w:rStyle w:val="Hyperlink"/>
@@ -568,7 +590,7 @@
         </w:r>
         <w:r>
           <w:rPr>
-            <w:rFonts w:asciiTheme="minorHAnsi" w:hAnsiTheme="minorHAnsi" w:eastAsiaTheme="minorEastAsia" w:cstheme="minorBidi"/>
+            <w:rFonts w:asciiTheme="minorHAnsi" w:eastAsiaTheme="minorEastAsia" w:hAnsiTheme="minorHAnsi" w:cstheme="minorBidi"/>
             <w:noProof/>
             <w:szCs w:val="24"/>
           </w:rPr>
@@ -673,8 +695,8 @@
         </w:rPr>
         <w:br w:type="page"/>
       </w:r>
-      <w:bookmarkStart w:name="_Toc315954379" w:id="0"/>
-      <w:bookmarkStart w:name="_Toc520299033" w:id="1"/>
+      <w:bookmarkStart w:id="0" w:name="_Toc315954379"/>
+      <w:bookmarkStart w:id="1" w:name="_Toc520299033"/>
       <w:r>
         <w:rPr>
           <w:rFonts w:asciiTheme="minorHAnsi" w:hAnsiTheme="minorHAnsi" w:cstheme="minorHAnsi"/>
@@ -682,6 +704,7 @@
           <w:sz w:val="28"/>
           <w:szCs w:val="28"/>
         </w:rPr>
+        <w:lastRenderedPageBreak/>
         <w:t>Introduction</w:t>
       </w:r>
       <w:bookmarkEnd w:id="0"/>
@@ -737,7 +760,15 @@
         <w:t xml:space="preserve"> and the</w:t>
       </w:r>
       <w:r>
-        <w:t xml:space="preserve">ir information relative to the deliverables can be found </w:t>
+        <w:t xml:space="preserve">ir information </w:t>
+      </w:r>
+      <w:proofErr w:type="gramStart"/>
+      <w:r>
+        <w:t>relative</w:t>
+      </w:r>
+      <w:proofErr w:type="gramEnd"/>
+      <w:r>
+        <w:t xml:space="preserve"> to the deliverables can be found </w:t>
       </w:r>
       <w:r>
         <w:t xml:space="preserve">here. In doing so, </w:t>
@@ -746,7 +777,15 @@
         <w:t xml:space="preserve">the team can manage them well and </w:t>
       </w:r>
       <w:r>
-        <w:t>be one step closer to the success of SurveiRams.</w:t>
+        <w:t xml:space="preserve">be one step closer to the success of </w:t>
+      </w:r>
+      <w:proofErr w:type="spellStart"/>
+      <w:r>
+        <w:t>SurveiRams</w:t>
+      </w:r>
+      <w:proofErr w:type="spellEnd"/>
+      <w:r>
+        <w:t>.</w:t>
       </w:r>
     </w:p>
     <w:p>
@@ -774,8 +813,8 @@
           <w:szCs w:val="28"/>
         </w:rPr>
       </w:pPr>
-      <w:bookmarkStart w:name="_Toc315954380" w:id="2"/>
-      <w:bookmarkStart w:name="_Toc520299034" w:id="3"/>
+      <w:bookmarkStart w:id="2" w:name="_Toc315954380"/>
+      <w:bookmarkStart w:id="3" w:name="_Toc520299034"/>
       <w:r>
         <w:rPr>
           <w:rFonts w:asciiTheme="minorHAnsi" w:hAnsiTheme="minorHAnsi" w:cstheme="minorHAnsi"/>
@@ -793,13 +832,37 @@
         <w:ind w:left="360"/>
       </w:pPr>
       <w:r>
-        <w:t xml:space="preserve">The Stakeholder Management Strategy aims to identify and engage all individuals or groups with a personal interest in the project and who will be impacted by its implementation or success. To achieve this, the project team will use a structured methodology that involves interviews, document review, and consultation </w:t>
+        <w:t xml:space="preserve">The Stakeholder Management Strategy aims to </w:t>
+      </w:r>
+      <w:proofErr w:type="gramStart"/>
+      <w:r>
+        <w:t>identify</w:t>
+      </w:r>
+      <w:proofErr w:type="gramEnd"/>
+      <w:r>
+        <w:t xml:space="preserve"> and engage all individuals or groups with a personal interest in the project and who will be impacted by its implementation or success. To achieve this, the project team will use a structured </w:t>
+      </w:r>
+      <w:proofErr w:type="gramStart"/>
+      <w:r>
+        <w:t>methodology</w:t>
+      </w:r>
+      <w:proofErr w:type="gramEnd"/>
+      <w:r>
+        <w:t xml:space="preserve"> that involves interviews, document review, and consultation </w:t>
       </w:r>
       <w:r>
         <w:t>meetings</w:t>
       </w:r>
       <w:r>
-        <w:t>. The methodology includes identifying all potential stakeholders through a stakeholder analysis, prioritizing stakeholders based on their influence and impact on the project</w:t>
+        <w:t xml:space="preserve">. The </w:t>
+      </w:r>
+      <w:proofErr w:type="gramStart"/>
+      <w:r>
+        <w:t>methodology</w:t>
+      </w:r>
+      <w:proofErr w:type="gramEnd"/>
+      <w:r>
+        <w:t xml:space="preserve"> includes identifying all potential stakeholders through a stakeholder analysis, prioritizing stakeholders based on their influence and impact on the project</w:t>
       </w:r>
       <w:r>
         <w:t>,</w:t>
@@ -843,8 +906,8 @@
           <w:szCs w:val="28"/>
         </w:rPr>
       </w:pPr>
-      <w:bookmarkStart w:name="_Toc315954381" w:id="4"/>
-      <w:bookmarkStart w:name="_Toc520299035" w:id="5"/>
+      <w:bookmarkStart w:id="4" w:name="_Toc315954381"/>
+      <w:bookmarkStart w:id="5" w:name="_Toc520299035"/>
       <w:r>
         <w:rPr>
           <w:rFonts w:asciiTheme="minorHAnsi" w:hAnsiTheme="minorHAnsi" w:cstheme="minorHAnsi"/>
@@ -862,10 +925,26 @@
         <w:pStyle w:val="ListParagraph"/>
         <w:ind w:left="360"/>
       </w:pPr>
-      <w:bookmarkStart w:name="_Toc260941772" w:id="6"/>
-      <w:bookmarkStart w:name="_Toc261333351" w:id="7"/>
-      <w:r>
-        <w:t>The security personnel, Building Maintenance Office (BMO), and Information Technology Resource Office (ITRO) are key stakeholders in ensuring the safety and proper functioning of the building and its technology systems. Allowing employees to use SurveiRams as an automated ticketing system, employees can streamline communication and task assignment between these stakeholders to ensure efficient resolution of any security, maintenance, or technology-related issues within the building. Additionally, this enables the stakeholders to maintain and keep incident reports, streamline cross-functional processes, and increase the organization’s dependability, all of which contribute to the organization’s overall efficiency.</w:t>
+      <w:bookmarkStart w:id="6" w:name="_Toc260941772"/>
+      <w:bookmarkStart w:id="7" w:name="_Toc261333351"/>
+      <w:r>
+        <w:t xml:space="preserve">The security personnel, Building Maintenance Office (BMO), and Information Technology Resource Office (ITRO) are key stakeholders in ensuring the safety and proper functioning of the building and its technology systems. Allowing employees to use </w:t>
+      </w:r>
+      <w:proofErr w:type="spellStart"/>
+      <w:r>
+        <w:t>SurveiRams</w:t>
+      </w:r>
+      <w:proofErr w:type="spellEnd"/>
+      <w:r>
+        <w:t xml:space="preserve"> as an automated ticketing system, employees can streamline communication and task assignment between these stakeholders to ensure efficient resolution of any security, maintenance, or technology-related issues within the building. Additionally, this enables the stakeholders to </w:t>
+      </w:r>
+      <w:proofErr w:type="gramStart"/>
+      <w:r>
+        <w:t>maintain</w:t>
+      </w:r>
+      <w:proofErr w:type="gramEnd"/>
+      <w:r>
+        <w:t xml:space="preserve"> and keep incident reports, streamline cross-functional processes, and increase the organization’s dependability, all of which contribute to the organization’s overall efficiency.</w:t>
       </w:r>
     </w:p>
     <w:p>
@@ -893,8 +972,8 @@
           <w:szCs w:val="28"/>
         </w:rPr>
       </w:pPr>
-      <w:bookmarkStart w:name="_Toc315954382" w:id="8"/>
-      <w:bookmarkStart w:name="_Toc520299036" w:id="9"/>
+      <w:bookmarkStart w:id="8" w:name="_Toc315954382"/>
+      <w:bookmarkStart w:id="9" w:name="_Toc520299036"/>
       <w:r>
         <w:rPr>
           <w:rFonts w:asciiTheme="minorHAnsi" w:hAnsiTheme="minorHAnsi" w:cstheme="minorBidi"/>
@@ -931,7 +1010,6 @@
         <w:tc>
           <w:tcPr>
             <w:tcW w:w="1478" w:type="dxa"/>
-            <w:tcMar/>
           </w:tcPr>
           <w:p>
             <w:pPr>
@@ -953,7 +1031,6 @@
         <w:tc>
           <w:tcPr>
             <w:tcW w:w="1185" w:type="dxa"/>
-            <w:tcMar/>
           </w:tcPr>
           <w:p>
             <w:pPr>
@@ -975,7 +1052,6 @@
         <w:tc>
           <w:tcPr>
             <w:tcW w:w="960" w:type="dxa"/>
-            <w:tcMar/>
           </w:tcPr>
           <w:p>
             <w:pPr>
@@ -997,7 +1073,6 @@
         <w:tc>
           <w:tcPr>
             <w:tcW w:w="1185" w:type="dxa"/>
-            <w:tcMar/>
           </w:tcPr>
           <w:p>
             <w:pPr>
@@ -1019,7 +1094,6 @@
         <w:tc>
           <w:tcPr>
             <w:tcW w:w="1621" w:type="dxa"/>
-            <w:tcMar/>
           </w:tcPr>
           <w:p>
             <w:pPr>
@@ -1040,7 +1114,6 @@
         <w:tc>
           <w:tcPr>
             <w:tcW w:w="1410" w:type="dxa"/>
-            <w:tcMar/>
           </w:tcPr>
           <w:p>
             <w:pPr>
@@ -1061,7 +1134,6 @@
         <w:tc>
           <w:tcPr>
             <w:tcW w:w="1323" w:type="dxa"/>
-            <w:tcMar/>
           </w:tcPr>
           <w:p>
             <w:pPr>
@@ -1087,18 +1159,22 @@
         <w:tc>
           <w:tcPr>
             <w:tcW w:w="1478" w:type="dxa"/>
-            <w:tcMar/>
-          </w:tcPr>
-          <w:p>
-            <w:r>
-              <w:t>Jojo Castillo</w:t>
+          </w:tcPr>
+          <w:p>
+            <w:proofErr w:type="spellStart"/>
+            <w:r>
+              <w:lastRenderedPageBreak/>
+              <w:t>Jojo</w:t>
+            </w:r>
+            <w:proofErr w:type="spellEnd"/>
+            <w:r>
+              <w:t xml:space="preserve"> Castillo</w:t>
             </w:r>
           </w:p>
         </w:tc>
         <w:tc>
           <w:tcPr>
             <w:tcW w:w="1185" w:type="dxa"/>
-            <w:tcMar/>
           </w:tcPr>
           <w:p>
             <w:r>
@@ -1109,7 +1185,6 @@
         <w:tc>
           <w:tcPr>
             <w:tcW w:w="960" w:type="dxa"/>
-            <w:tcMar/>
           </w:tcPr>
           <w:p>
             <w:r>
@@ -1120,7 +1195,6 @@
         <w:tc>
           <w:tcPr>
             <w:tcW w:w="1185" w:type="dxa"/>
-            <w:tcMar/>
           </w:tcPr>
           <w:p>
             <w:r>
@@ -1131,7 +1205,6 @@
         <w:tc>
           <w:tcPr>
             <w:tcW w:w="1621" w:type="dxa"/>
-            <w:tcMar/>
           </w:tcPr>
           <w:p>
             <w:r>
@@ -1142,7 +1215,6 @@
         <w:tc>
           <w:tcPr>
             <w:tcW w:w="1410" w:type="dxa"/>
-            <w:tcMar/>
           </w:tcPr>
           <w:p>
             <w:r>
@@ -1156,7 +1228,6 @@
         <w:tc>
           <w:tcPr>
             <w:tcW w:w="1323" w:type="dxa"/>
-            <w:tcMar/>
           </w:tcPr>
           <w:p>
             <w:r>
@@ -1172,7 +1243,6 @@
         <w:tc>
           <w:tcPr>
             <w:tcW w:w="1478" w:type="dxa"/>
-            <w:tcMar/>
           </w:tcPr>
           <w:p>
             <w:r>
@@ -1183,7 +1253,6 @@
         <w:tc>
           <w:tcPr>
             <w:tcW w:w="1185" w:type="dxa"/>
-            <w:tcMar/>
           </w:tcPr>
           <w:p>
             <w:r>
@@ -1194,7 +1263,6 @@
         <w:tc>
           <w:tcPr>
             <w:tcW w:w="960" w:type="dxa"/>
-            <w:tcMar/>
           </w:tcPr>
           <w:p>
             <w:r>
@@ -1206,7 +1274,6 @@
         <w:tc>
           <w:tcPr>
             <w:tcW w:w="1185" w:type="dxa"/>
-            <w:tcMar/>
           </w:tcPr>
           <w:p>
             <w:r>
@@ -1218,7 +1285,6 @@
         <w:tc>
           <w:tcPr>
             <w:tcW w:w="1621" w:type="dxa"/>
-            <w:tcMar/>
           </w:tcPr>
           <w:p>
             <w:r>
@@ -1229,7 +1295,6 @@
         <w:tc>
           <w:tcPr>
             <w:tcW w:w="1410" w:type="dxa"/>
-            <w:tcMar/>
           </w:tcPr>
           <w:p>
             <w:r>
@@ -1241,7 +1306,6 @@
         <w:tc>
           <w:tcPr>
             <w:tcW w:w="1323" w:type="dxa"/>
-            <w:tcMar/>
           </w:tcPr>
           <w:p>
             <w:r>
@@ -1257,7 +1321,6 @@
         <w:tc>
           <w:tcPr>
             <w:tcW w:w="1478" w:type="dxa"/>
-            <w:tcMar/>
           </w:tcPr>
           <w:p>
             <w:r>
@@ -1268,7 +1331,6 @@
         <w:tc>
           <w:tcPr>
             <w:tcW w:w="1185" w:type="dxa"/>
-            <w:tcMar/>
           </w:tcPr>
           <w:p>
             <w:r>
@@ -1279,7 +1341,6 @@
         <w:tc>
           <w:tcPr>
             <w:tcW w:w="960" w:type="dxa"/>
-            <w:tcMar/>
           </w:tcPr>
           <w:p>
             <w:r>
@@ -1290,7 +1351,6 @@
         <w:tc>
           <w:tcPr>
             <w:tcW w:w="1185" w:type="dxa"/>
-            <w:tcMar/>
           </w:tcPr>
           <w:p>
             <w:r>
@@ -1301,7 +1361,6 @@
         <w:tc>
           <w:tcPr>
             <w:tcW w:w="1621" w:type="dxa"/>
-            <w:tcMar/>
           </w:tcPr>
           <w:p>
             <w:r>
@@ -1312,7 +1371,6 @@
         <w:tc>
           <w:tcPr>
             <w:tcW w:w="1410" w:type="dxa"/>
-            <w:tcMar/>
           </w:tcPr>
           <w:p>
             <w:r>
@@ -1323,7 +1381,6 @@
         <w:tc>
           <w:tcPr>
             <w:tcW w:w="1323" w:type="dxa"/>
-            <w:tcMar/>
           </w:tcPr>
           <w:p>
             <w:r>
@@ -1339,18 +1396,21 @@
         <w:tc>
           <w:tcPr>
             <w:tcW w:w="1478" w:type="dxa"/>
-            <w:tcMar/>
-          </w:tcPr>
-          <w:p>
-            <w:r>
-              <w:t>Mervin Quilang</w:t>
-            </w:r>
+          </w:tcPr>
+          <w:p>
+            <w:r>
+              <w:t xml:space="preserve">Mervin </w:t>
+            </w:r>
+            <w:proofErr w:type="spellStart"/>
+            <w:r>
+              <w:t>Quilang</w:t>
+            </w:r>
+            <w:proofErr w:type="spellEnd"/>
           </w:p>
         </w:tc>
         <w:tc>
           <w:tcPr>
             <w:tcW w:w="1185" w:type="dxa"/>
-            <w:tcMar/>
           </w:tcPr>
           <w:p>
             <w:r>
@@ -1361,7 +1421,6 @@
         <w:tc>
           <w:tcPr>
             <w:tcW w:w="960" w:type="dxa"/>
-            <w:tcMar/>
           </w:tcPr>
           <w:p>
             <w:r>
@@ -1372,7 +1431,6 @@
         <w:tc>
           <w:tcPr>
             <w:tcW w:w="1185" w:type="dxa"/>
-            <w:tcMar/>
           </w:tcPr>
           <w:p>
             <w:r>
@@ -1383,7 +1441,6 @@
         <w:tc>
           <w:tcPr>
             <w:tcW w:w="1621" w:type="dxa"/>
-            <w:tcMar/>
           </w:tcPr>
           <w:p>
             <w:r>
@@ -1394,7 +1451,6 @@
         <w:tc>
           <w:tcPr>
             <w:tcW w:w="1410" w:type="dxa"/>
-            <w:tcMar/>
           </w:tcPr>
           <w:p>
             <w:r>
@@ -1405,7 +1461,6 @@
         <w:tc>
           <w:tcPr>
             <w:tcW w:w="1323" w:type="dxa"/>
-            <w:tcMar/>
           </w:tcPr>
           <w:p>
             <w:r>
@@ -1421,18 +1476,21 @@
         <w:tc>
           <w:tcPr>
             <w:tcW w:w="1478" w:type="dxa"/>
-            <w:tcMar/>
-          </w:tcPr>
-          <w:p>
-            <w:r>
-              <w:t>Ian Christopher Onrubia</w:t>
-            </w:r>
+          </w:tcPr>
+          <w:p>
+            <w:r>
+              <w:t xml:space="preserve">Ian Christopher </w:t>
+            </w:r>
+            <w:proofErr w:type="spellStart"/>
+            <w:r>
+              <w:t>Onrubia</w:t>
+            </w:r>
+            <w:proofErr w:type="spellEnd"/>
           </w:p>
         </w:tc>
         <w:tc>
           <w:tcPr>
             <w:tcW w:w="1185" w:type="dxa"/>
-            <w:tcMar/>
           </w:tcPr>
           <w:p>
             <w:r>
@@ -1443,7 +1501,6 @@
         <w:tc>
           <w:tcPr>
             <w:tcW w:w="960" w:type="dxa"/>
-            <w:tcMar/>
           </w:tcPr>
           <w:p>
             <w:r>
@@ -1454,7 +1511,6 @@
         <w:tc>
           <w:tcPr>
             <w:tcW w:w="1185" w:type="dxa"/>
-            <w:tcMar/>
           </w:tcPr>
           <w:p>
             <w:r>
@@ -1466,7 +1522,6 @@
         <w:tc>
           <w:tcPr>
             <w:tcW w:w="1621" w:type="dxa"/>
-            <w:tcMar/>
           </w:tcPr>
           <w:p>
             <w:pPr>
@@ -1483,7 +1538,6 @@
         <w:tc>
           <w:tcPr>
             <w:tcW w:w="1410" w:type="dxa"/>
-            <w:tcMar/>
           </w:tcPr>
           <w:p>
             <w:r>
@@ -1494,12 +1548,16 @@
         <w:tc>
           <w:tcPr>
             <w:tcW w:w="1323" w:type="dxa"/>
-            <w:tcMar/>
-          </w:tcPr>
-          <w:p>
-            <w:r>
-              <w:t>Set a meeting</w:t>
-            </w:r>
+          </w:tcPr>
+          <w:p>
+            <w:r>
+              <w:t xml:space="preserve">Set a </w:t>
+            </w:r>
+            <w:proofErr w:type="gramStart"/>
+            <w:r>
+              <w:t>meeting</w:t>
+            </w:r>
+            <w:proofErr w:type="gramEnd"/>
           </w:p>
           <w:p/>
         </w:tc>
@@ -1511,7 +1569,6 @@
         <w:tc>
           <w:tcPr>
             <w:tcW w:w="1478" w:type="dxa"/>
-            <w:tcMar/>
           </w:tcPr>
           <w:p>
             <w:r>
@@ -1522,7 +1579,6 @@
         <w:tc>
           <w:tcPr>
             <w:tcW w:w="1185" w:type="dxa"/>
-            <w:tcMar/>
           </w:tcPr>
           <w:p>
             <w:r>
@@ -1533,7 +1589,17 @@
         <w:tc>
           <w:tcPr>
             <w:tcW w:w="960" w:type="dxa"/>
-            <w:tcMar/>
+          </w:tcPr>
+          <w:p>
+            <w:r>
+              <w:t>Medium</w:t>
+            </w:r>
+          </w:p>
+          <w:p/>
+        </w:tc>
+        <w:tc>
+          <w:tcPr>
+            <w:tcW w:w="1185" w:type="dxa"/>
           </w:tcPr>
           <w:p>
             <w:r>
@@ -1544,31 +1610,16 @@
         </w:tc>
         <w:tc>
           <w:tcPr>
-            <w:tcW w:w="1185" w:type="dxa"/>
-            <w:tcMar/>
-          </w:tcPr>
-          <w:p>
-            <w:r>
-              <w:t>High</w:t>
-            </w:r>
-          </w:p>
-          <w:p/>
-        </w:tc>
-        <w:tc>
-          <w:tcPr>
             <w:tcW w:w="1621" w:type="dxa"/>
-            <w:tcMar/>
           </w:tcPr>
           <w:p>
             <w:pPr>
               <w:spacing w:line="259" w:lineRule="auto"/>
             </w:pPr>
             <w:r>
-              <w:rPr/>
               <w:t>Front</w:t>
             </w:r>
             <w:r>
-              <w:rPr/>
               <w:t>-end System</w:t>
             </w:r>
           </w:p>
@@ -1576,19 +1627,15 @@
         <w:tc>
           <w:tcPr>
             <w:tcW w:w="1410" w:type="dxa"/>
-            <w:tcMar/>
-          </w:tcPr>
-          <w:p>
-            <w:r>
-              <w:rPr/>
+          </w:tcPr>
+          <w:p>
+            <w:r>
               <w:t xml:space="preserve">Develop </w:t>
             </w:r>
             <w:r>
-              <w:rPr/>
               <w:t>Front</w:t>
             </w:r>
             <w:r>
-              <w:rPr/>
               <w:t>-end System</w:t>
             </w:r>
           </w:p>
@@ -1596,12 +1643,16 @@
         <w:tc>
           <w:tcPr>
             <w:tcW w:w="1323" w:type="dxa"/>
-            <w:tcMar/>
-          </w:tcPr>
-          <w:p>
-            <w:r>
-              <w:t>Set a meeting</w:t>
-            </w:r>
+          </w:tcPr>
+          <w:p>
+            <w:r>
+              <w:t xml:space="preserve">Set a </w:t>
+            </w:r>
+            <w:proofErr w:type="gramStart"/>
+            <w:r>
+              <w:t>meeting</w:t>
+            </w:r>
+            <w:proofErr w:type="gramEnd"/>
           </w:p>
           <w:p/>
         </w:tc>
@@ -1613,18 +1664,21 @@
         <w:tc>
           <w:tcPr>
             <w:tcW w:w="1478" w:type="dxa"/>
-            <w:tcMar/>
-          </w:tcPr>
-          <w:p>
-            <w:r>
-              <w:t>Jan Karlo Boongaling</w:t>
-            </w:r>
+          </w:tcPr>
+          <w:p>
+            <w:r>
+              <w:t xml:space="preserve">Jan Karlo </w:t>
+            </w:r>
+            <w:proofErr w:type="spellStart"/>
+            <w:r>
+              <w:t>Boongaling</w:t>
+            </w:r>
+            <w:proofErr w:type="spellEnd"/>
           </w:p>
         </w:tc>
         <w:tc>
           <w:tcPr>
             <w:tcW w:w="1185" w:type="dxa"/>
-            <w:tcMar/>
           </w:tcPr>
           <w:p>
             <w:r>
@@ -1635,7 +1689,6 @@
         <w:tc>
           <w:tcPr>
             <w:tcW w:w="960" w:type="dxa"/>
-            <w:tcMar/>
           </w:tcPr>
           <w:p>
             <w:r>
@@ -1647,7 +1700,6 @@
         <w:tc>
           <w:tcPr>
             <w:tcW w:w="1185" w:type="dxa"/>
-            <w:tcMar/>
           </w:tcPr>
           <w:p>
             <w:r>
@@ -1659,7 +1711,6 @@
         <w:tc>
           <w:tcPr>
             <w:tcW w:w="1621" w:type="dxa"/>
-            <w:tcMar/>
           </w:tcPr>
           <w:p>
             <w:pPr>
@@ -1673,24 +1724,32 @@
         <w:tc>
           <w:tcPr>
             <w:tcW w:w="1410" w:type="dxa"/>
-            <w:tcMar/>
-          </w:tcPr>
-          <w:p>
-            <w:r>
-              <w:t>Document the whole process of the system</w:t>
-            </w:r>
+          </w:tcPr>
+          <w:p>
+            <w:r>
+              <w:t xml:space="preserve">Document the whole process of the </w:t>
+            </w:r>
+            <w:proofErr w:type="gramStart"/>
+            <w:r>
+              <w:t>system</w:t>
+            </w:r>
+            <w:proofErr w:type="gramEnd"/>
           </w:p>
           <w:p/>
         </w:tc>
         <w:tc>
           <w:tcPr>
             <w:tcW w:w="1323" w:type="dxa"/>
-            <w:tcMar/>
-          </w:tcPr>
-          <w:p>
-            <w:r>
-              <w:t>Set a meeting</w:t>
-            </w:r>
+          </w:tcPr>
+          <w:p>
+            <w:r>
+              <w:t xml:space="preserve">Set a </w:t>
+            </w:r>
+            <w:proofErr w:type="gramStart"/>
+            <w:r>
+              <w:t>meeting</w:t>
+            </w:r>
+            <w:proofErr w:type="gramEnd"/>
           </w:p>
           <w:p/>
         </w:tc>
@@ -1702,18 +1761,21 @@
         <w:tc>
           <w:tcPr>
             <w:tcW w:w="1478" w:type="dxa"/>
-            <w:tcMar/>
-          </w:tcPr>
-          <w:p>
-            <w:r>
-              <w:t>Yuan Serafico</w:t>
-            </w:r>
+          </w:tcPr>
+          <w:p>
+            <w:r>
+              <w:t xml:space="preserve">Yuan </w:t>
+            </w:r>
+            <w:proofErr w:type="spellStart"/>
+            <w:r>
+              <w:t>Serafico</w:t>
+            </w:r>
+            <w:proofErr w:type="spellEnd"/>
           </w:p>
         </w:tc>
         <w:tc>
           <w:tcPr>
             <w:tcW w:w="1185" w:type="dxa"/>
-            <w:tcMar/>
           </w:tcPr>
           <w:p>
             <w:r>
@@ -1724,7 +1786,16 @@
         <w:tc>
           <w:tcPr>
             <w:tcW w:w="960" w:type="dxa"/>
-            <w:tcMar/>
+          </w:tcPr>
+          <w:p>
+            <w:r>
+              <w:t>Low</w:t>
+            </w:r>
+          </w:p>
+        </w:tc>
+        <w:tc>
+          <w:tcPr>
+            <w:tcW w:w="1185" w:type="dxa"/>
           </w:tcPr>
           <w:p>
             <w:r>
@@ -1735,20 +1806,7 @@
         </w:tc>
         <w:tc>
           <w:tcPr>
-            <w:tcW w:w="1185" w:type="dxa"/>
-            <w:tcMar/>
-          </w:tcPr>
-          <w:p>
-            <w:r>
-              <w:t>High</w:t>
-            </w:r>
-          </w:p>
-          <w:p/>
-        </w:tc>
-        <w:tc>
-          <w:tcPr>
             <w:tcW w:w="1621" w:type="dxa"/>
-            <w:tcMar/>
           </w:tcPr>
           <w:p>
             <w:pPr>
@@ -1762,24 +1820,32 @@
         <w:tc>
           <w:tcPr>
             <w:tcW w:w="1410" w:type="dxa"/>
-            <w:tcMar/>
-          </w:tcPr>
-          <w:p>
-            <w:r>
-              <w:t>Test the software</w:t>
-            </w:r>
+          </w:tcPr>
+          <w:p>
+            <w:r>
+              <w:t xml:space="preserve">Test the </w:t>
+            </w:r>
+            <w:proofErr w:type="gramStart"/>
+            <w:r>
+              <w:t>software</w:t>
+            </w:r>
+            <w:proofErr w:type="gramEnd"/>
           </w:p>
           <w:p/>
         </w:tc>
         <w:tc>
           <w:tcPr>
             <w:tcW w:w="1323" w:type="dxa"/>
-            <w:tcMar/>
-          </w:tcPr>
-          <w:p>
-            <w:r>
-              <w:t>Set a meeting</w:t>
-            </w:r>
+          </w:tcPr>
+          <w:p>
+            <w:r>
+              <w:t xml:space="preserve">Set a </w:t>
+            </w:r>
+            <w:proofErr w:type="gramStart"/>
+            <w:r>
+              <w:t>meeting</w:t>
+            </w:r>
+            <w:proofErr w:type="gramEnd"/>
           </w:p>
           <w:p/>
         </w:tc>
@@ -1791,7 +1857,6 @@
         <w:tc>
           <w:tcPr>
             <w:tcW w:w="1478" w:type="dxa"/>
-            <w:tcMar/>
           </w:tcPr>
           <w:p>
             <w:r>
@@ -1802,7 +1867,6 @@
         <w:tc>
           <w:tcPr>
             <w:tcW w:w="1185" w:type="dxa"/>
-            <w:tcMar/>
           </w:tcPr>
           <w:p>
             <w:r>
@@ -1813,7 +1877,17 @@
         <w:tc>
           <w:tcPr>
             <w:tcW w:w="960" w:type="dxa"/>
-            <w:tcMar/>
+          </w:tcPr>
+          <w:p>
+            <w:r>
+              <w:t>Medium</w:t>
+            </w:r>
+          </w:p>
+          <w:p/>
+        </w:tc>
+        <w:tc>
+          <w:tcPr>
+            <w:tcW w:w="1185" w:type="dxa"/>
           </w:tcPr>
           <w:p>
             <w:r>
@@ -1824,31 +1898,16 @@
         </w:tc>
         <w:tc>
           <w:tcPr>
-            <w:tcW w:w="1185" w:type="dxa"/>
-            <w:tcMar/>
-          </w:tcPr>
-          <w:p>
-            <w:r>
-              <w:t>High</w:t>
-            </w:r>
-          </w:p>
-          <w:p/>
-        </w:tc>
-        <w:tc>
-          <w:tcPr>
             <w:tcW w:w="1621" w:type="dxa"/>
-            <w:tcMar/>
           </w:tcPr>
           <w:p>
             <w:pPr>
               <w:spacing w:line="259" w:lineRule="auto"/>
             </w:pPr>
             <w:r>
-              <w:rPr/>
               <w:t>Back</w:t>
             </w:r>
             <w:r>
-              <w:rPr/>
               <w:t>-end System</w:t>
             </w:r>
           </w:p>
@@ -1856,19 +1915,15 @@
         <w:tc>
           <w:tcPr>
             <w:tcW w:w="1410" w:type="dxa"/>
-            <w:tcMar/>
-          </w:tcPr>
-          <w:p>
-            <w:r>
-              <w:rPr/>
+          </w:tcPr>
+          <w:p>
+            <w:r>
               <w:t xml:space="preserve">Develop </w:t>
             </w:r>
             <w:r>
-              <w:rPr/>
               <w:t>Back</w:t>
             </w:r>
             <w:r>
-              <w:rPr/>
               <w:t>-end of the system</w:t>
             </w:r>
           </w:p>
@@ -1876,12 +1931,16 @@
         <w:tc>
           <w:tcPr>
             <w:tcW w:w="1323" w:type="dxa"/>
-            <w:tcMar/>
-          </w:tcPr>
-          <w:p>
-            <w:r>
-              <w:t>Set a meeting</w:t>
-            </w:r>
+          </w:tcPr>
+          <w:p>
+            <w:r>
+              <w:t xml:space="preserve">Set a </w:t>
+            </w:r>
+            <w:proofErr w:type="gramStart"/>
+            <w:r>
+              <w:t>meeting</w:t>
+            </w:r>
+            <w:proofErr w:type="gramEnd"/>
           </w:p>
           <w:p/>
         </w:tc>
@@ -1916,7 +1975,7 @@
           <w:szCs w:val="28"/>
         </w:rPr>
       </w:pPr>
-      <w:bookmarkStart w:name="_Toc227815120" w:id="10"/>
+      <w:bookmarkStart w:id="10" w:name="_Toc227815120"/>
       <w:bookmarkEnd w:id="6"/>
       <w:bookmarkEnd w:id="7"/>
       <w:r>
@@ -1955,14 +2014,14 @@
         </w:tabs>
         <w:ind w:left="5760" w:firstLine="720"/>
         <w:rPr>
-          <w:rFonts w:ascii="Calibri" w:hAnsi="Calibri" w:eastAsia="Calibri" w:cs="Calibri"/>
+          <w:rFonts w:ascii="Calibri" w:eastAsia="Calibri" w:hAnsi="Calibri" w:cs="Calibri"/>
           <w:color w:val="000000" w:themeColor="text1"/>
           <w:szCs w:val="24"/>
         </w:rPr>
       </w:pPr>
       <w:r>
         <w:rPr>
-          <w:rFonts w:ascii="Calibri" w:hAnsi="Calibri" w:eastAsia="Calibri" w:cs="Calibri"/>
+          <w:rFonts w:ascii="Calibri" w:eastAsia="Calibri" w:hAnsi="Calibri" w:cs="Calibri"/>
           <w:color w:val="000000" w:themeColor="text1"/>
           <w:szCs w:val="24"/>
         </w:rPr>
@@ -1979,7 +2038,7 @@
         </w:tabs>
         <w:ind w:left="5760" w:firstLine="720"/>
         <w:rPr>
-          <w:rFonts w:ascii="Calibri" w:hAnsi="Calibri" w:eastAsia="Calibri" w:cs="Calibri"/>
+          <w:rFonts w:ascii="Calibri" w:eastAsia="Calibri" w:hAnsi="Calibri" w:cs="Calibri"/>
           <w:color w:val="000000" w:themeColor="text1"/>
           <w:szCs w:val="24"/>
         </w:rPr>
@@ -1993,37 +2052,53 @@
           <w:tab w:val="left" w:leader="underscore" w:pos="8640"/>
         </w:tabs>
         <w:rPr>
-          <w:rFonts w:ascii="Calibri" w:hAnsi="Calibri" w:eastAsia="Calibri" w:cs="Calibri"/>
+          <w:rFonts w:ascii="Calibri" w:eastAsia="Calibri" w:hAnsi="Calibri" w:cs="Calibri"/>
           <w:color w:val="000000" w:themeColor="text1"/>
         </w:rPr>
       </w:pPr>
       <w:r>
         <w:rPr>
-          <w:rFonts w:ascii="Calibri" w:hAnsi="Calibri" w:eastAsia="Calibri" w:cs="Calibri"/>
+          <w:rFonts w:ascii="Calibri" w:eastAsia="Calibri" w:hAnsi="Calibri" w:cs="Calibri"/>
           <w:color w:val="000000" w:themeColor="text1"/>
         </w:rPr>
-        <w:t>Mr. Jojo F. Castillo</w:t>
-      </w:r>
-    </w:p>
-    <w:p>
-      <w:pPr>
-        <w:rPr>
-          <w:rFonts w:ascii="Calibri" w:hAnsi="Calibri" w:eastAsia="Calibri" w:cs="Calibri"/>
+        <w:t xml:space="preserve">Mr. </w:t>
+      </w:r>
+      <w:proofErr w:type="spellStart"/>
+      <w:r>
+        <w:rPr>
+          <w:rFonts w:ascii="Calibri" w:eastAsia="Calibri" w:hAnsi="Calibri" w:cs="Calibri"/>
           <w:color w:val="000000" w:themeColor="text1"/>
         </w:rPr>
-      </w:pPr>
-      <w:r>
-        <w:rPr>
-          <w:rFonts w:ascii="Calibri" w:hAnsi="Calibri" w:eastAsia="Calibri" w:cs="Calibri"/>
+        <w:t>Jojo</w:t>
+      </w:r>
+      <w:proofErr w:type="spellEnd"/>
+      <w:r>
+        <w:rPr>
+          <w:rFonts w:ascii="Calibri" w:eastAsia="Calibri" w:hAnsi="Calibri" w:cs="Calibri"/>
           <w:color w:val="000000" w:themeColor="text1"/>
         </w:rPr>
+        <w:t xml:space="preserve"> F. Castillo</w:t>
+      </w:r>
+    </w:p>
+    <w:p>
+      <w:pPr>
+        <w:rPr>
+          <w:rFonts w:ascii="Calibri" w:eastAsia="Calibri" w:hAnsi="Calibri" w:cs="Calibri"/>
+          <w:color w:val="000000" w:themeColor="text1"/>
+        </w:rPr>
+      </w:pPr>
+      <w:r>
+        <w:rPr>
+          <w:rFonts w:ascii="Calibri" w:eastAsia="Calibri" w:hAnsi="Calibri" w:cs="Calibri"/>
+          <w:color w:val="000000" w:themeColor="text1"/>
+        </w:rPr>
         <w:t>Executive Director, Technical Services</w:t>
       </w:r>
     </w:p>
     <w:p>
       <w:pPr>
         <w:rPr>
-          <w:rFonts w:ascii="Calibri" w:hAnsi="Calibri" w:eastAsia="Calibri" w:cs="Calibri"/>
+          <w:rFonts w:ascii="Calibri" w:eastAsia="Calibri" w:hAnsi="Calibri" w:cs="Calibri"/>
           <w:color w:val="000000" w:themeColor="text1"/>
         </w:rPr>
       </w:pPr>
@@ -2033,7 +2108,7 @@
         <w:spacing w:after="29" w:line="247" w:lineRule="auto"/>
         <w:ind w:hanging="10"/>
         <w:rPr>
-          <w:rFonts w:ascii="Calibri" w:hAnsi="Calibri" w:eastAsia="Calibri" w:cs="Calibri"/>
+          <w:rFonts w:ascii="Calibri" w:eastAsia="Calibri" w:hAnsi="Calibri" w:cs="Calibri"/>
           <w:color w:val="000000" w:themeColor="text1"/>
         </w:rPr>
       </w:pPr>
@@ -2043,13 +2118,13 @@
         <w:spacing w:after="29" w:line="247" w:lineRule="auto"/>
         <w:ind w:hanging="10"/>
         <w:rPr>
-          <w:rFonts w:ascii="Calibri" w:hAnsi="Calibri" w:eastAsia="Calibri" w:cs="Calibri"/>
+          <w:rFonts w:ascii="Calibri" w:eastAsia="Calibri" w:hAnsi="Calibri" w:cs="Calibri"/>
           <w:color w:val="000000" w:themeColor="text1"/>
         </w:rPr>
       </w:pPr>
       <w:r>
         <w:rPr>
-          <w:rFonts w:ascii="Calibri" w:hAnsi="Calibri" w:eastAsia="Calibri" w:cs="Calibri"/>
+          <w:rFonts w:ascii="Calibri" w:eastAsia="Calibri" w:hAnsi="Calibri" w:cs="Calibri"/>
           <w:color w:val="000000" w:themeColor="text1"/>
         </w:rPr>
         <w:t>Mr. Jose Manuel V. Garcia</w:t>
@@ -2060,13 +2135,13 @@
         <w:spacing w:after="29" w:line="247" w:lineRule="auto"/>
         <w:ind w:hanging="10"/>
         <w:rPr>
-          <w:rFonts w:ascii="Calibri" w:hAnsi="Calibri" w:eastAsia="Calibri" w:cs="Calibri"/>
+          <w:rFonts w:ascii="Calibri" w:eastAsia="Calibri" w:hAnsi="Calibri" w:cs="Calibri"/>
           <w:color w:val="000000" w:themeColor="text1"/>
         </w:rPr>
       </w:pPr>
       <w:r>
         <w:rPr>
-          <w:rFonts w:ascii="Calibri" w:hAnsi="Calibri" w:eastAsia="Calibri" w:cs="Calibri"/>
+          <w:rFonts w:ascii="Calibri" w:eastAsia="Calibri" w:hAnsi="Calibri" w:cs="Calibri"/>
           <w:color w:val="000000" w:themeColor="text1"/>
         </w:rPr>
         <w:t>Campus Architect</w:t>
@@ -2077,7 +2152,7 @@
         <w:spacing w:after="29" w:line="247" w:lineRule="auto"/>
         <w:ind w:hanging="10"/>
         <w:rPr>
-          <w:rFonts w:ascii="Calibri" w:hAnsi="Calibri" w:eastAsia="Calibri" w:cs="Calibri"/>
+          <w:rFonts w:ascii="Calibri" w:eastAsia="Calibri" w:hAnsi="Calibri" w:cs="Calibri"/>
           <w:color w:val="000000" w:themeColor="text1"/>
         </w:rPr>
       </w:pPr>
@@ -2087,7 +2162,7 @@
         <w:spacing w:after="29" w:line="247" w:lineRule="auto"/>
         <w:ind w:hanging="10"/>
         <w:rPr>
-          <w:rFonts w:ascii="Calibri" w:hAnsi="Calibri" w:eastAsia="Calibri" w:cs="Calibri"/>
+          <w:rFonts w:ascii="Calibri" w:eastAsia="Calibri" w:hAnsi="Calibri" w:cs="Calibri"/>
           <w:color w:val="000000" w:themeColor="text1"/>
         </w:rPr>
       </w:pPr>
@@ -2095,7 +2170,7 @@
     <w:p>
       <w:pPr>
         <w:rPr>
-          <w:rFonts w:ascii="Calibri" w:hAnsi="Calibri" w:eastAsia="Calibri" w:cs="Calibri"/>
+          <w:rFonts w:ascii="Calibri" w:eastAsia="Calibri" w:hAnsi="Calibri" w:cs="Calibri"/>
           <w:color w:val="000000" w:themeColor="text1"/>
         </w:rPr>
       </w:pPr>
@@ -2104,7 +2179,7 @@
       <w:pPr>
         <w:keepNext/>
         <w:rPr>
-          <w:rFonts w:ascii="Calibri" w:hAnsi="Calibri" w:eastAsia="Calibri" w:cs="Calibri"/>
+          <w:rFonts w:ascii="Calibri" w:eastAsia="Calibri" w:hAnsi="Calibri" w:cs="Calibri"/>
           <w:b/>
           <w:bCs/>
           <w:color w:val="000000" w:themeColor="text1"/>
@@ -2127,7 +2202,7 @@
     <w:sectPr>
       <w:headerReference w:type="default" r:id="rId10"/>
       <w:footerReference w:type="default" r:id="rId11"/>
-      <w:pgSz w:w="12240" w:h="15840" w:orient="portrait"/>
+      <w:pgSz w:w="12240" w:h="15840"/>
       <w:pgMar w:top="2601" w:right="1440" w:bottom="1440" w:left="1440" w:header="720" w:footer="720" w:gutter="0"/>
       <w:cols w:space="720"/>
       <w:docGrid w:linePitch="360"/>
@@ -2137,7 +2212,7 @@
 </file>
 
 <file path=word/endnotes.xml><?xml version="1.0" encoding="utf-8"?>
-<w:endnotes xmlns:wpc="http://schemas.microsoft.com/office/word/2010/wordprocessingCanvas" xmlns:cx="http://schemas.microsoft.com/office/drawing/2014/chartex" xmlns:cx1="http://schemas.microsoft.com/office/drawing/2015/9/8/chartex" xmlns:cx2="http://schemas.microsoft.com/office/drawing/2015/10/21/chartex" xmlns:cx3="http://schemas.microsoft.com/office/drawing/2016/5/9/chartex" xmlns:cx4="http://schemas.microsoft.com/office/drawing/2016/5/10/chartex" xmlns:cx5="http://schemas.microsoft.com/office/drawing/2016/5/11/chartex" xmlns:cx6="http://schemas.microsoft.com/office/drawing/2016/5/12/chartex" xmlns:cx7="http://schemas.microsoft.com/office/drawing/2016/5/13/chartex" xmlns:cx8="http://schemas.microsoft.com/office/drawing/2016/5/14/chartex" xmlns:mc="http://schemas.openxmlformats.org/markup-compatibility/2006" xmlns:aink="http://schemas.microsoft.com/office/drawing/2016/ink" xmlns:am3d="http://schemas.microsoft.com/office/drawing/2017/model3d" xmlns:o="urn:schemas-microsoft-com:office:office" xmlns:oel="http://schemas.microsoft.com/office/2019/extlst" xmlns:r="http://schemas.openxmlformats.org/officeDocument/2006/relationships" xmlns:m="http://schemas.openxmlformats.org/officeDocument/2006/math" xmlns:v="urn:schemas-microsoft-com:vml" xmlns:wp14="http://schemas.microsoft.com/office/word/2010/wordprocessingDrawing" xmlns:wp="http://schemas.openxmlformats.org/drawingml/2006/wordprocessingDrawing" xmlns:w10="urn:schemas-microsoft-com:office:word" xmlns:w="http://schemas.openxmlformats.org/wordprocessingml/2006/main" xmlns:w14="http://schemas.microsoft.com/office/word/2010/wordml" xmlns:w15="http://schemas.microsoft.com/office/word/2012/wordml" xmlns:w16cex="http://schemas.microsoft.com/office/word/2018/wordml/cex" xmlns:w16cid="http://schemas.microsoft.com/office/word/2016/wordml/cid" xmlns:w16="http://schemas.microsoft.com/office/word/2018/wordml" xmlns:w16sdtdh="http://schemas.microsoft.com/office/word/2020/wordml/sdtdatahash" xmlns:w16se="http://schemas.microsoft.com/office/word/2015/wordml/symex" xmlns:wpg="http://schemas.microsoft.com/office/word/2010/wordprocessingGroup" xmlns:wpi="http://schemas.microsoft.com/office/word/2010/wordprocessingInk" xmlns:wne="http://schemas.microsoft.com/office/word/2006/wordml" xmlns:wps="http://schemas.microsoft.com/office/word/2010/wordprocessingShape" mc:Ignorable="w14 w15 w16se w16cid w16 w16cex w16sdtdh wp14">
+<w:endnotes xmlns:wpc="http://schemas.microsoft.com/office/word/2010/wordprocessingCanvas" xmlns:cx="http://schemas.microsoft.com/office/drawing/2014/chartex" xmlns:cx1="http://schemas.microsoft.com/office/drawing/2015/9/8/chartex" xmlns:cx2="http://schemas.microsoft.com/office/drawing/2015/10/21/chartex" xmlns:cx3="http://schemas.microsoft.com/office/drawing/2016/5/9/chartex" xmlns:cx4="http://schemas.microsoft.com/office/drawing/2016/5/10/chartex" xmlns:cx5="http://schemas.microsoft.com/office/drawing/2016/5/11/chartex" xmlns:cx6="http://schemas.microsoft.com/office/drawing/2016/5/12/chartex" xmlns:cx7="http://schemas.microsoft.com/office/drawing/2016/5/13/chartex" xmlns:cx8="http://schemas.microsoft.com/office/drawing/2016/5/14/chartex" xmlns:mc="http://schemas.openxmlformats.org/markup-compatibility/2006" xmlns:aink="http://schemas.microsoft.com/office/drawing/2016/ink" xmlns:am3d="http://schemas.microsoft.com/office/drawing/2017/model3d" xmlns:o="urn:schemas-microsoft-com:office:office" xmlns:oel="http://schemas.microsoft.com/office/2019/extlst" xmlns:r="http://schemas.openxmlformats.org/officeDocument/2006/relationships" xmlns:m="http://schemas.openxmlformats.org/officeDocument/2006/math" xmlns:v="urn:schemas-microsoft-com:vml" xmlns:wp14="http://schemas.microsoft.com/office/word/2010/wordprocessingDrawing" xmlns:wp="http://schemas.openxmlformats.org/drawingml/2006/wordprocessingDrawing" xmlns:w10="urn:schemas-microsoft-com:office:word" xmlns:w="http://schemas.openxmlformats.org/wordprocessingml/2006/main" xmlns:w14="http://schemas.microsoft.com/office/word/2010/wordml" xmlns:w15="http://schemas.microsoft.com/office/word/2012/wordml" xmlns:w16cex="http://schemas.microsoft.com/office/word/2018/wordml/cex" xmlns:w16cid="http://schemas.microsoft.com/office/word/2016/wordml/cid" xmlns:w16="http://schemas.microsoft.com/office/word/2018/wordml" xmlns:w16du="http://schemas.microsoft.com/office/word/2023/wordml/word16du" xmlns:w16sdtdh="http://schemas.microsoft.com/office/word/2020/wordml/sdtdatahash" xmlns:w16se="http://schemas.microsoft.com/office/word/2015/wordml/symex" xmlns:wpg="http://schemas.microsoft.com/office/word/2010/wordprocessingGroup" xmlns:wpi="http://schemas.microsoft.com/office/word/2010/wordprocessingInk" xmlns:wne="http://schemas.microsoft.com/office/word/2006/wordml" xmlns:wps="http://schemas.microsoft.com/office/word/2010/wordprocessingShape" mc:Ignorable="w14 w15 w16se w16cid w16 w16cex w16sdtdh wp14">
   <w:endnote w:type="separator" w:id="-1">
     <w:p>
       <w:r>
@@ -2159,7 +2234,7 @@
 </file>
 
 <file path=word/footer1.xml><?xml version="1.0" encoding="utf-8"?>
-<w:ftr xmlns:wpc="http://schemas.microsoft.com/office/word/2010/wordprocessingCanvas" xmlns:cx="http://schemas.microsoft.com/office/drawing/2014/chartex" xmlns:cx1="http://schemas.microsoft.com/office/drawing/2015/9/8/chartex" xmlns:cx2="http://schemas.microsoft.com/office/drawing/2015/10/21/chartex" xmlns:cx3="http://schemas.microsoft.com/office/drawing/2016/5/9/chartex" xmlns:cx4="http://schemas.microsoft.com/office/drawing/2016/5/10/chartex" xmlns:cx5="http://schemas.microsoft.com/office/drawing/2016/5/11/chartex" xmlns:cx6="http://schemas.microsoft.com/office/drawing/2016/5/12/chartex" xmlns:cx7="http://schemas.microsoft.com/office/drawing/2016/5/13/chartex" xmlns:cx8="http://schemas.microsoft.com/office/drawing/2016/5/14/chartex" xmlns:mc="http://schemas.openxmlformats.org/markup-compatibility/2006" xmlns:aink="http://schemas.microsoft.com/office/drawing/2016/ink" xmlns:am3d="http://schemas.microsoft.com/office/drawing/2017/model3d" xmlns:o="urn:schemas-microsoft-com:office:office" xmlns:oel="http://schemas.microsoft.com/office/2019/extlst" xmlns:r="http://schemas.openxmlformats.org/officeDocument/2006/relationships" xmlns:m="http://schemas.openxmlformats.org/officeDocument/2006/math" xmlns:v="urn:schemas-microsoft-com:vml" xmlns:wp14="http://schemas.microsoft.com/office/word/2010/wordprocessingDrawing" xmlns:wp="http://schemas.openxmlformats.org/drawingml/2006/wordprocessingDrawing" xmlns:w10="urn:schemas-microsoft-com:office:word" xmlns:w="http://schemas.openxmlformats.org/wordprocessingml/2006/main" xmlns:w14="http://schemas.microsoft.com/office/word/2010/wordml" xmlns:w15="http://schemas.microsoft.com/office/word/2012/wordml" xmlns:w16cex="http://schemas.microsoft.com/office/word/2018/wordml/cex" xmlns:w16cid="http://schemas.microsoft.com/office/word/2016/wordml/cid" xmlns:w16="http://schemas.microsoft.com/office/word/2018/wordml" xmlns:w16sdtdh="http://schemas.microsoft.com/office/word/2020/wordml/sdtdatahash" xmlns:w16se="http://schemas.microsoft.com/office/word/2015/wordml/symex" xmlns:wpg="http://schemas.microsoft.com/office/word/2010/wordprocessingGroup" xmlns:wpi="http://schemas.microsoft.com/office/word/2010/wordprocessingInk" xmlns:wne="http://schemas.microsoft.com/office/word/2006/wordml" xmlns:wps="http://schemas.microsoft.com/office/word/2010/wordprocessingShape" xmlns:a="http://schemas.openxmlformats.org/drawingml/2006/main" xmlns:pic="http://schemas.openxmlformats.org/drawingml/2006/picture" xmlns:a14="http://schemas.microsoft.com/office/drawing/2010/main" mc:Ignorable="w14 w15 w16se w16cid w16 w16cex w16sdtdh wp14">
+<w:ftr xmlns:wpc="http://schemas.microsoft.com/office/word/2010/wordprocessingCanvas" xmlns:cx="http://schemas.microsoft.com/office/drawing/2014/chartex" xmlns:cx1="http://schemas.microsoft.com/office/drawing/2015/9/8/chartex" xmlns:cx2="http://schemas.microsoft.com/office/drawing/2015/10/21/chartex" xmlns:cx3="http://schemas.microsoft.com/office/drawing/2016/5/9/chartex" xmlns:cx4="http://schemas.microsoft.com/office/drawing/2016/5/10/chartex" xmlns:cx5="http://schemas.microsoft.com/office/drawing/2016/5/11/chartex" xmlns:cx6="http://schemas.microsoft.com/office/drawing/2016/5/12/chartex" xmlns:cx7="http://schemas.microsoft.com/office/drawing/2016/5/13/chartex" xmlns:cx8="http://schemas.microsoft.com/office/drawing/2016/5/14/chartex" xmlns:mc="http://schemas.openxmlformats.org/markup-compatibility/2006" xmlns:aink="http://schemas.microsoft.com/office/drawing/2016/ink" xmlns:am3d="http://schemas.microsoft.com/office/drawing/2017/model3d" xmlns:o="urn:schemas-microsoft-com:office:office" xmlns:oel="http://schemas.microsoft.com/office/2019/extlst" xmlns:r="http://schemas.openxmlformats.org/officeDocument/2006/relationships" xmlns:m="http://schemas.openxmlformats.org/officeDocument/2006/math" xmlns:v="urn:schemas-microsoft-com:vml" xmlns:wp14="http://schemas.microsoft.com/office/word/2010/wordprocessingDrawing" xmlns:wp="http://schemas.openxmlformats.org/drawingml/2006/wordprocessingDrawing" xmlns:w10="urn:schemas-microsoft-com:office:word" xmlns:w="http://schemas.openxmlformats.org/wordprocessingml/2006/main" xmlns:w14="http://schemas.microsoft.com/office/word/2010/wordml" xmlns:w15="http://schemas.microsoft.com/office/word/2012/wordml" xmlns:w16cex="http://schemas.microsoft.com/office/word/2018/wordml/cex" xmlns:w16cid="http://schemas.microsoft.com/office/word/2016/wordml/cid" xmlns:w16="http://schemas.microsoft.com/office/word/2018/wordml" xmlns:w16du="http://schemas.microsoft.com/office/word/2023/wordml/word16du" xmlns:w16sdtdh="http://schemas.microsoft.com/office/word/2020/wordml/sdtdatahash" xmlns:w16se="http://schemas.microsoft.com/office/word/2015/wordml/symex" xmlns:wpg="http://schemas.microsoft.com/office/word/2010/wordprocessingGroup" xmlns:wpi="http://schemas.microsoft.com/office/word/2010/wordprocessingInk" xmlns:wne="http://schemas.microsoft.com/office/word/2006/wordml" xmlns:wps="http://schemas.microsoft.com/office/word/2010/wordprocessingShape" mc:Ignorable="w14 w15 w16se w16cid w16 w16cex w16sdtdh wp14">
   <w:sdt>
     <w:sdtPr>
       <w:id w:val="-822731171"/>
@@ -2290,7 +2365,7 @@
 </file>
 
 <file path=word/footnotes.xml><?xml version="1.0" encoding="utf-8"?>
-<w:footnotes xmlns:wpc="http://schemas.microsoft.com/office/word/2010/wordprocessingCanvas" xmlns:cx="http://schemas.microsoft.com/office/drawing/2014/chartex" xmlns:cx1="http://schemas.microsoft.com/office/drawing/2015/9/8/chartex" xmlns:cx2="http://schemas.microsoft.com/office/drawing/2015/10/21/chartex" xmlns:cx3="http://schemas.microsoft.com/office/drawing/2016/5/9/chartex" xmlns:cx4="http://schemas.microsoft.com/office/drawing/2016/5/10/chartex" xmlns:cx5="http://schemas.microsoft.com/office/drawing/2016/5/11/chartex" xmlns:cx6="http://schemas.microsoft.com/office/drawing/2016/5/12/chartex" xmlns:cx7="http://schemas.microsoft.com/office/drawing/2016/5/13/chartex" xmlns:cx8="http://schemas.microsoft.com/office/drawing/2016/5/14/chartex" xmlns:mc="http://schemas.openxmlformats.org/markup-compatibility/2006" xmlns:aink="http://schemas.microsoft.com/office/drawing/2016/ink" xmlns:am3d="http://schemas.microsoft.com/office/drawing/2017/model3d" xmlns:o="urn:schemas-microsoft-com:office:office" xmlns:oel="http://schemas.microsoft.com/office/2019/extlst" xmlns:r="http://schemas.openxmlformats.org/officeDocument/2006/relationships" xmlns:m="http://schemas.openxmlformats.org/officeDocument/2006/math" xmlns:v="urn:schemas-microsoft-com:vml" xmlns:wp14="http://schemas.microsoft.com/office/word/2010/wordprocessingDrawing" xmlns:wp="http://schemas.openxmlformats.org/drawingml/2006/wordprocessingDrawing" xmlns:w10="urn:schemas-microsoft-com:office:word" xmlns:w="http://schemas.openxmlformats.org/wordprocessingml/2006/main" xmlns:w14="http://schemas.microsoft.com/office/word/2010/wordml" xmlns:w15="http://schemas.microsoft.com/office/word/2012/wordml" xmlns:w16cex="http://schemas.microsoft.com/office/word/2018/wordml/cex" xmlns:w16cid="http://schemas.microsoft.com/office/word/2016/wordml/cid" xmlns:w16="http://schemas.microsoft.com/office/word/2018/wordml" xmlns:w16sdtdh="http://schemas.microsoft.com/office/word/2020/wordml/sdtdatahash" xmlns:w16se="http://schemas.microsoft.com/office/word/2015/wordml/symex" xmlns:wpg="http://schemas.microsoft.com/office/word/2010/wordprocessingGroup" xmlns:wpi="http://schemas.microsoft.com/office/word/2010/wordprocessingInk" xmlns:wne="http://schemas.microsoft.com/office/word/2006/wordml" xmlns:wps="http://schemas.microsoft.com/office/word/2010/wordprocessingShape" mc:Ignorable="w14 w15 w16se w16cid w16 w16cex w16sdtdh wp14">
+<w:footnotes xmlns:wpc="http://schemas.microsoft.com/office/word/2010/wordprocessingCanvas" xmlns:cx="http://schemas.microsoft.com/office/drawing/2014/chartex" xmlns:cx1="http://schemas.microsoft.com/office/drawing/2015/9/8/chartex" xmlns:cx2="http://schemas.microsoft.com/office/drawing/2015/10/21/chartex" xmlns:cx3="http://schemas.microsoft.com/office/drawing/2016/5/9/chartex" xmlns:cx4="http://schemas.microsoft.com/office/drawing/2016/5/10/chartex" xmlns:cx5="http://schemas.microsoft.com/office/drawing/2016/5/11/chartex" xmlns:cx6="http://schemas.microsoft.com/office/drawing/2016/5/12/chartex" xmlns:cx7="http://schemas.microsoft.com/office/drawing/2016/5/13/chartex" xmlns:cx8="http://schemas.microsoft.com/office/drawing/2016/5/14/chartex" xmlns:mc="http://schemas.openxmlformats.org/markup-compatibility/2006" xmlns:aink="http://schemas.microsoft.com/office/drawing/2016/ink" xmlns:am3d="http://schemas.microsoft.com/office/drawing/2017/model3d" xmlns:o="urn:schemas-microsoft-com:office:office" xmlns:oel="http://schemas.microsoft.com/office/2019/extlst" xmlns:r="http://schemas.openxmlformats.org/officeDocument/2006/relationships" xmlns:m="http://schemas.openxmlformats.org/officeDocument/2006/math" xmlns:v="urn:schemas-microsoft-com:vml" xmlns:wp14="http://schemas.microsoft.com/office/word/2010/wordprocessingDrawing" xmlns:wp="http://schemas.openxmlformats.org/drawingml/2006/wordprocessingDrawing" xmlns:w10="urn:schemas-microsoft-com:office:word" xmlns:w="http://schemas.openxmlformats.org/wordprocessingml/2006/main" xmlns:w14="http://schemas.microsoft.com/office/word/2010/wordml" xmlns:w15="http://schemas.microsoft.com/office/word/2012/wordml" xmlns:w16cex="http://schemas.microsoft.com/office/word/2018/wordml/cex" xmlns:w16cid="http://schemas.microsoft.com/office/word/2016/wordml/cid" xmlns:w16="http://schemas.microsoft.com/office/word/2018/wordml" xmlns:w16du="http://schemas.microsoft.com/office/word/2023/wordml/word16du" xmlns:w16sdtdh="http://schemas.microsoft.com/office/word/2020/wordml/sdtdatahash" xmlns:w16se="http://schemas.microsoft.com/office/word/2015/wordml/symex" xmlns:wpg="http://schemas.microsoft.com/office/word/2010/wordprocessingGroup" xmlns:wpi="http://schemas.microsoft.com/office/word/2010/wordprocessingInk" xmlns:wne="http://schemas.microsoft.com/office/word/2006/wordml" xmlns:wps="http://schemas.microsoft.com/office/word/2010/wordprocessingShape" mc:Ignorable="w14 w15 w16se w16cid w16 w16cex w16sdtdh wp14">
   <w:footnote w:type="separator" w:id="-1">
     <w:p>
       <w:r>
@@ -2312,7 +2387,7 @@
 </file>
 
 <file path=word/header1.xml><?xml version="1.0" encoding="utf-8"?>
-<w:hdr xmlns:wpc="http://schemas.microsoft.com/office/word/2010/wordprocessingCanvas" xmlns:cx="http://schemas.microsoft.com/office/drawing/2014/chartex" xmlns:cx1="http://schemas.microsoft.com/office/drawing/2015/9/8/chartex" xmlns:cx2="http://schemas.microsoft.com/office/drawing/2015/10/21/chartex" xmlns:cx3="http://schemas.microsoft.com/office/drawing/2016/5/9/chartex" xmlns:cx4="http://schemas.microsoft.com/office/drawing/2016/5/10/chartex" xmlns:cx5="http://schemas.microsoft.com/office/drawing/2016/5/11/chartex" xmlns:cx6="http://schemas.microsoft.com/office/drawing/2016/5/12/chartex" xmlns:cx7="http://schemas.microsoft.com/office/drawing/2016/5/13/chartex" xmlns:cx8="http://schemas.microsoft.com/office/drawing/2016/5/14/chartex" xmlns:mc="http://schemas.openxmlformats.org/markup-compatibility/2006" xmlns:aink="http://schemas.microsoft.com/office/drawing/2016/ink" xmlns:am3d="http://schemas.microsoft.com/office/drawing/2017/model3d" xmlns:o="urn:schemas-microsoft-com:office:office" xmlns:oel="http://schemas.microsoft.com/office/2019/extlst" xmlns:r="http://schemas.openxmlformats.org/officeDocument/2006/relationships" xmlns:m="http://schemas.openxmlformats.org/officeDocument/2006/math" xmlns:v="urn:schemas-microsoft-com:vml" xmlns:wp14="http://schemas.microsoft.com/office/word/2010/wordprocessingDrawing" xmlns:wp="http://schemas.openxmlformats.org/drawingml/2006/wordprocessingDrawing" xmlns:w10="urn:schemas-microsoft-com:office:word" xmlns:w="http://schemas.openxmlformats.org/wordprocessingml/2006/main" xmlns:w14="http://schemas.microsoft.com/office/word/2010/wordml" xmlns:w15="http://schemas.microsoft.com/office/word/2012/wordml" xmlns:w16cex="http://schemas.microsoft.com/office/word/2018/wordml/cex" xmlns:w16cid="http://schemas.microsoft.com/office/word/2016/wordml/cid" xmlns:w16="http://schemas.microsoft.com/office/word/2018/wordml" xmlns:w16sdtdh="http://schemas.microsoft.com/office/word/2020/wordml/sdtdatahash" xmlns:w16se="http://schemas.microsoft.com/office/word/2015/wordml/symex" xmlns:wpg="http://schemas.microsoft.com/office/word/2010/wordprocessingGroup" xmlns:wpi="http://schemas.microsoft.com/office/word/2010/wordprocessingInk" xmlns:wne="http://schemas.microsoft.com/office/word/2006/wordml" xmlns:wps="http://schemas.microsoft.com/office/word/2010/wordprocessingShape" mc:Ignorable="w14 w15 w16se w16cid w16 w16cex w16sdtdh wp14">
+<w:hdr xmlns:wpc="http://schemas.microsoft.com/office/word/2010/wordprocessingCanvas" xmlns:cx="http://schemas.microsoft.com/office/drawing/2014/chartex" xmlns:cx1="http://schemas.microsoft.com/office/drawing/2015/9/8/chartex" xmlns:cx2="http://schemas.microsoft.com/office/drawing/2015/10/21/chartex" xmlns:cx3="http://schemas.microsoft.com/office/drawing/2016/5/9/chartex" xmlns:cx4="http://schemas.microsoft.com/office/drawing/2016/5/10/chartex" xmlns:cx5="http://schemas.microsoft.com/office/drawing/2016/5/11/chartex" xmlns:cx6="http://schemas.microsoft.com/office/drawing/2016/5/12/chartex" xmlns:cx7="http://schemas.microsoft.com/office/drawing/2016/5/13/chartex" xmlns:cx8="http://schemas.microsoft.com/office/drawing/2016/5/14/chartex" xmlns:mc="http://schemas.openxmlformats.org/markup-compatibility/2006" xmlns:aink="http://schemas.microsoft.com/office/drawing/2016/ink" xmlns:am3d="http://schemas.microsoft.com/office/drawing/2017/model3d" xmlns:o="urn:schemas-microsoft-com:office:office" xmlns:oel="http://schemas.microsoft.com/office/2019/extlst" xmlns:r="http://schemas.openxmlformats.org/officeDocument/2006/relationships" xmlns:m="http://schemas.openxmlformats.org/officeDocument/2006/math" xmlns:v="urn:schemas-microsoft-com:vml" xmlns:wp14="http://schemas.microsoft.com/office/word/2010/wordprocessingDrawing" xmlns:wp="http://schemas.openxmlformats.org/drawingml/2006/wordprocessingDrawing" xmlns:w10="urn:schemas-microsoft-com:office:word" xmlns:w="http://schemas.openxmlformats.org/wordprocessingml/2006/main" xmlns:w14="http://schemas.microsoft.com/office/word/2010/wordml" xmlns:w15="http://schemas.microsoft.com/office/word/2012/wordml" xmlns:w16cex="http://schemas.microsoft.com/office/word/2018/wordml/cex" xmlns:w16cid="http://schemas.microsoft.com/office/word/2016/wordml/cid" xmlns:w16="http://schemas.microsoft.com/office/word/2018/wordml" xmlns:w16du="http://schemas.microsoft.com/office/word/2023/wordml/word16du" xmlns:w16sdtdh="http://schemas.microsoft.com/office/word/2020/wordml/sdtdatahash" xmlns:w16se="http://schemas.microsoft.com/office/word/2015/wordml/symex" xmlns:wpg="http://schemas.microsoft.com/office/word/2010/wordprocessingGroup" xmlns:wpi="http://schemas.microsoft.com/office/word/2010/wordprocessingInk" xmlns:wne="http://schemas.microsoft.com/office/word/2006/wordml" xmlns:wps="http://schemas.microsoft.com/office/word/2010/wordprocessingShape" mc:Ignorable="w14 w15 w16se w16cid w16 w16cex w16sdtdh wp14">
   <w:p>
     <w:pPr>
       <w:pStyle w:val="Header"/>
@@ -2332,9 +2407,11 @@
     <w:r>
       <w:tab/>
     </w:r>
+    <w:proofErr w:type="spellStart"/>
     <w:r>
       <w:t>SurveiRams</w:t>
     </w:r>
+    <w:proofErr w:type="spellEnd"/>
     <w:r>
       <w:t xml:space="preserve"> </w:t>
     </w:r>
@@ -2343,7 +2420,7 @@
 </file>
 
 <file path=word/numbering.xml><?xml version="1.0" encoding="utf-8"?>
-<w:numbering xmlns:wpc="http://schemas.microsoft.com/office/word/2010/wordprocessingCanvas" xmlns:cx="http://schemas.microsoft.com/office/drawing/2014/chartex" xmlns:cx1="http://schemas.microsoft.com/office/drawing/2015/9/8/chartex" xmlns:cx2="http://schemas.microsoft.com/office/drawing/2015/10/21/chartex" xmlns:cx3="http://schemas.microsoft.com/office/drawing/2016/5/9/chartex" xmlns:cx4="http://schemas.microsoft.com/office/drawing/2016/5/10/chartex" xmlns:cx5="http://schemas.microsoft.com/office/drawing/2016/5/11/chartex" xmlns:cx6="http://schemas.microsoft.com/office/drawing/2016/5/12/chartex" xmlns:cx7="http://schemas.microsoft.com/office/drawing/2016/5/13/chartex" xmlns:cx8="http://schemas.microsoft.com/office/drawing/2016/5/14/chartex" xmlns:mc="http://schemas.openxmlformats.org/markup-compatibility/2006" xmlns:aink="http://schemas.microsoft.com/office/drawing/2016/ink" xmlns:am3d="http://schemas.microsoft.com/office/drawing/2017/model3d" xmlns:o="urn:schemas-microsoft-com:office:office" xmlns:oel="http://schemas.microsoft.com/office/2019/extlst" xmlns:r="http://schemas.openxmlformats.org/officeDocument/2006/relationships" xmlns:m="http://schemas.openxmlformats.org/officeDocument/2006/math" xmlns:v="urn:schemas-microsoft-com:vml" xmlns:wp14="http://schemas.microsoft.com/office/word/2010/wordprocessingDrawing" xmlns:wp="http://schemas.openxmlformats.org/drawingml/2006/wordprocessingDrawing" xmlns:w10="urn:schemas-microsoft-com:office:word" xmlns:w="http://schemas.openxmlformats.org/wordprocessingml/2006/main" xmlns:w14="http://schemas.microsoft.com/office/word/2010/wordml" xmlns:w15="http://schemas.microsoft.com/office/word/2012/wordml" xmlns:w16cex="http://schemas.microsoft.com/office/word/2018/wordml/cex" xmlns:w16cid="http://schemas.microsoft.com/office/word/2016/wordml/cid" xmlns:w16="http://schemas.microsoft.com/office/word/2018/wordml" xmlns:w16sdtdh="http://schemas.microsoft.com/office/word/2020/wordml/sdtdatahash" xmlns:w16se="http://schemas.microsoft.com/office/word/2015/wordml/symex" xmlns:wpg="http://schemas.microsoft.com/office/word/2010/wordprocessingGroup" xmlns:wpi="http://schemas.microsoft.com/office/word/2010/wordprocessingInk" xmlns:wne="http://schemas.microsoft.com/office/word/2006/wordml" xmlns:wps="http://schemas.microsoft.com/office/word/2010/wordprocessingShape" mc:Ignorable="w14 w15 w16se w16cid w16 w16cex w16sdtdh wp14">
+<w:numbering xmlns:wpc="http://schemas.microsoft.com/office/word/2010/wordprocessingCanvas" xmlns:cx="http://schemas.microsoft.com/office/drawing/2014/chartex" xmlns:cx1="http://schemas.microsoft.com/office/drawing/2015/9/8/chartex" xmlns:cx2="http://schemas.microsoft.com/office/drawing/2015/10/21/chartex" xmlns:cx3="http://schemas.microsoft.com/office/drawing/2016/5/9/chartex" xmlns:cx4="http://schemas.microsoft.com/office/drawing/2016/5/10/chartex" xmlns:cx5="http://schemas.microsoft.com/office/drawing/2016/5/11/chartex" xmlns:cx6="http://schemas.microsoft.com/office/drawing/2016/5/12/chartex" xmlns:cx7="http://schemas.microsoft.com/office/drawing/2016/5/13/chartex" xmlns:cx8="http://schemas.microsoft.com/office/drawing/2016/5/14/chartex" xmlns:mc="http://schemas.openxmlformats.org/markup-compatibility/2006" xmlns:aink="http://schemas.microsoft.com/office/drawing/2016/ink" xmlns:am3d="http://schemas.microsoft.com/office/drawing/2017/model3d" xmlns:o="urn:schemas-microsoft-com:office:office" xmlns:oel="http://schemas.microsoft.com/office/2019/extlst" xmlns:r="http://schemas.openxmlformats.org/officeDocument/2006/relationships" xmlns:m="http://schemas.openxmlformats.org/officeDocument/2006/math" xmlns:v="urn:schemas-microsoft-com:vml" xmlns:wp14="http://schemas.microsoft.com/office/word/2010/wordprocessingDrawing" xmlns:wp="http://schemas.openxmlformats.org/drawingml/2006/wordprocessingDrawing" xmlns:w10="urn:schemas-microsoft-com:office:word" xmlns:w="http://schemas.openxmlformats.org/wordprocessingml/2006/main" xmlns:w14="http://schemas.microsoft.com/office/word/2010/wordml" xmlns:w15="http://schemas.microsoft.com/office/word/2012/wordml" xmlns:w16cex="http://schemas.microsoft.com/office/word/2018/wordml/cex" xmlns:w16cid="http://schemas.microsoft.com/office/word/2016/wordml/cid" xmlns:w16="http://schemas.microsoft.com/office/word/2018/wordml" xmlns:w16du="http://schemas.microsoft.com/office/word/2023/wordml/word16du" xmlns:w16sdtdh="http://schemas.microsoft.com/office/word/2020/wordml/sdtdatahash" xmlns:w16se="http://schemas.microsoft.com/office/word/2015/wordml/symex" xmlns:wpg="http://schemas.microsoft.com/office/word/2010/wordprocessingGroup" xmlns:wpi="http://schemas.microsoft.com/office/word/2010/wordprocessingInk" xmlns:wne="http://schemas.microsoft.com/office/word/2006/wordml" xmlns:wps="http://schemas.microsoft.com/office/word/2010/wordprocessingShape" mc:Ignorable="w14 w15 w16se w16cid w16 w16cex w16sdtdh wp14">
   <w:abstractNum w:abstractNumId="0" w15:restartNumberingAfterBreak="0">
     <w:nsid w:val="100D02F6"/>
     <w:multiLevelType w:val="hybridMultilevel"/>
@@ -2360,7 +2437,7 @@
         <w:ind w:left="720" w:hanging="360"/>
       </w:pPr>
       <w:rPr>
-        <w:rFonts w:hint="default" w:ascii="Symbol" w:hAnsi="Symbol"/>
+        <w:rFonts w:ascii="Symbol" w:hAnsi="Symbol" w:hint="default"/>
       </w:rPr>
     </w:lvl>
     <w:lvl w:ilvl="1" w:tplc="04090003">
@@ -2375,7 +2452,7 @@
         <w:ind w:left="1440" w:hanging="360"/>
       </w:pPr>
       <w:rPr>
-        <w:rFonts w:hint="default" w:ascii="Courier New" w:hAnsi="Courier New" w:cs="Arial"/>
+        <w:rFonts w:ascii="Courier New" w:hAnsi="Courier New" w:cs="Arial" w:hint="default"/>
       </w:rPr>
     </w:lvl>
     <w:lvl w:ilvl="2" w:tplc="04090005" w:tentative="1">
@@ -2390,7 +2467,7 @@
         <w:ind w:left="2160" w:hanging="360"/>
       </w:pPr>
       <w:rPr>
-        <w:rFonts w:hint="default" w:ascii="Wingdings" w:hAnsi="Wingdings"/>
+        <w:rFonts w:ascii="Wingdings" w:hAnsi="Wingdings" w:hint="default"/>
       </w:rPr>
     </w:lvl>
     <w:lvl w:ilvl="3" w:tplc="04090001" w:tentative="1">
@@ -2405,7 +2482,7 @@
         <w:ind w:left="2880" w:hanging="360"/>
       </w:pPr>
       <w:rPr>
-        <w:rFonts w:hint="default" w:ascii="Symbol" w:hAnsi="Symbol"/>
+        <w:rFonts w:ascii="Symbol" w:hAnsi="Symbol" w:hint="default"/>
       </w:rPr>
     </w:lvl>
     <w:lvl w:ilvl="4" w:tplc="04090003" w:tentative="1">
@@ -2420,7 +2497,7 @@
         <w:ind w:left="3600" w:hanging="360"/>
       </w:pPr>
       <w:rPr>
-        <w:rFonts w:hint="default" w:ascii="Courier New" w:hAnsi="Courier New" w:cs="Arial"/>
+        <w:rFonts w:ascii="Courier New" w:hAnsi="Courier New" w:cs="Arial" w:hint="default"/>
       </w:rPr>
     </w:lvl>
     <w:lvl w:ilvl="5" w:tplc="04090005" w:tentative="1">
@@ -2435,7 +2512,7 @@
         <w:ind w:left="4320" w:hanging="360"/>
       </w:pPr>
       <w:rPr>
-        <w:rFonts w:hint="default" w:ascii="Wingdings" w:hAnsi="Wingdings"/>
+        <w:rFonts w:ascii="Wingdings" w:hAnsi="Wingdings" w:hint="default"/>
       </w:rPr>
     </w:lvl>
     <w:lvl w:ilvl="6" w:tplc="04090001" w:tentative="1">
@@ -2450,7 +2527,7 @@
         <w:ind w:left="5040" w:hanging="360"/>
       </w:pPr>
       <w:rPr>
-        <w:rFonts w:hint="default" w:ascii="Symbol" w:hAnsi="Symbol"/>
+        <w:rFonts w:ascii="Symbol" w:hAnsi="Symbol" w:hint="default"/>
       </w:rPr>
     </w:lvl>
     <w:lvl w:ilvl="7" w:tplc="04090003" w:tentative="1">
@@ -2465,7 +2542,7 @@
         <w:ind w:left="5760" w:hanging="360"/>
       </w:pPr>
       <w:rPr>
-        <w:rFonts w:hint="default" w:ascii="Courier New" w:hAnsi="Courier New" w:cs="Arial"/>
+        <w:rFonts w:ascii="Courier New" w:hAnsi="Courier New" w:cs="Arial" w:hint="default"/>
       </w:rPr>
     </w:lvl>
     <w:lvl w:ilvl="8" w:tplc="04090005" w:tentative="1">
@@ -2480,7 +2557,7 @@
         <w:ind w:left="6480" w:hanging="360"/>
       </w:pPr>
       <w:rPr>
-        <w:rFonts w:hint="default" w:ascii="Wingdings" w:hAnsi="Wingdings"/>
+        <w:rFonts w:ascii="Wingdings" w:hAnsi="Wingdings" w:hint="default"/>
       </w:rPr>
     </w:lvl>
   </w:abstractNum>
@@ -2500,7 +2577,7 @@
         <w:ind w:left="720" w:hanging="360"/>
       </w:pPr>
       <w:rPr>
-        <w:rFonts w:hint="default" w:ascii="Symbol" w:hAnsi="Symbol"/>
+        <w:rFonts w:ascii="Symbol" w:hAnsi="Symbol" w:hint="default"/>
       </w:rPr>
     </w:lvl>
     <w:lvl w:ilvl="1" w:tplc="04090003" w:tentative="1">
@@ -2515,7 +2592,7 @@
         <w:ind w:left="1440" w:hanging="360"/>
       </w:pPr>
       <w:rPr>
-        <w:rFonts w:hint="default" w:ascii="Courier New" w:hAnsi="Courier New" w:cs="Courier New"/>
+        <w:rFonts w:ascii="Courier New" w:hAnsi="Courier New" w:cs="Courier New" w:hint="default"/>
       </w:rPr>
     </w:lvl>
     <w:lvl w:ilvl="2" w:tplc="04090005" w:tentative="1">
@@ -2530,7 +2607,7 @@
         <w:ind w:left="2160" w:hanging="360"/>
       </w:pPr>
       <w:rPr>
-        <w:rFonts w:hint="default" w:ascii="Wingdings" w:hAnsi="Wingdings"/>
+        <w:rFonts w:ascii="Wingdings" w:hAnsi="Wingdings" w:hint="default"/>
       </w:rPr>
     </w:lvl>
     <w:lvl w:ilvl="3" w:tplc="04090001" w:tentative="1">
@@ -2545,7 +2622,7 @@
         <w:ind w:left="2880" w:hanging="360"/>
       </w:pPr>
       <w:rPr>
-        <w:rFonts w:hint="default" w:ascii="Symbol" w:hAnsi="Symbol"/>
+        <w:rFonts w:ascii="Symbol" w:hAnsi="Symbol" w:hint="default"/>
       </w:rPr>
     </w:lvl>
     <w:lvl w:ilvl="4" w:tplc="04090003" w:tentative="1">
@@ -2560,7 +2637,7 @@
         <w:ind w:left="3600" w:hanging="360"/>
       </w:pPr>
       <w:rPr>
-        <w:rFonts w:hint="default" w:ascii="Courier New" w:hAnsi="Courier New" w:cs="Courier New"/>
+        <w:rFonts w:ascii="Courier New" w:hAnsi="Courier New" w:cs="Courier New" w:hint="default"/>
       </w:rPr>
     </w:lvl>
     <w:lvl w:ilvl="5" w:tplc="04090005" w:tentative="1">
@@ -2575,7 +2652,7 @@
         <w:ind w:left="4320" w:hanging="360"/>
       </w:pPr>
       <w:rPr>
-        <w:rFonts w:hint="default" w:ascii="Wingdings" w:hAnsi="Wingdings"/>
+        <w:rFonts w:ascii="Wingdings" w:hAnsi="Wingdings" w:hint="default"/>
       </w:rPr>
     </w:lvl>
     <w:lvl w:ilvl="6" w:tplc="04090001" w:tentative="1">
@@ -2590,7 +2667,7 @@
         <w:ind w:left="5040" w:hanging="360"/>
       </w:pPr>
       <w:rPr>
-        <w:rFonts w:hint="default" w:ascii="Symbol" w:hAnsi="Symbol"/>
+        <w:rFonts w:ascii="Symbol" w:hAnsi="Symbol" w:hint="default"/>
       </w:rPr>
     </w:lvl>
     <w:lvl w:ilvl="7" w:tplc="04090003" w:tentative="1">
@@ -2605,7 +2682,7 @@
         <w:ind w:left="5760" w:hanging="360"/>
       </w:pPr>
       <w:rPr>
-        <w:rFonts w:hint="default" w:ascii="Courier New" w:hAnsi="Courier New" w:cs="Courier New"/>
+        <w:rFonts w:ascii="Courier New" w:hAnsi="Courier New" w:cs="Courier New" w:hint="default"/>
       </w:rPr>
     </w:lvl>
     <w:lvl w:ilvl="8" w:tplc="04090005" w:tentative="1">
@@ -2620,7 +2697,7 @@
         <w:ind w:left="6480" w:hanging="360"/>
       </w:pPr>
       <w:rPr>
-        <w:rFonts w:hint="default" w:ascii="Wingdings" w:hAnsi="Wingdings"/>
+        <w:rFonts w:ascii="Wingdings" w:hAnsi="Wingdings" w:hint="default"/>
       </w:rPr>
     </w:lvl>
   </w:abstractNum>
@@ -2842,7 +2919,7 @@
         <w:ind w:left="720" w:hanging="360"/>
       </w:pPr>
       <w:rPr>
-        <w:rFonts w:hint="default" w:ascii="Symbol" w:hAnsi="Symbol"/>
+        <w:rFonts w:ascii="Symbol" w:hAnsi="Symbol" w:hint="default"/>
       </w:rPr>
     </w:lvl>
     <w:lvl w:ilvl="1" w:tplc="04090003" w:tentative="1">
@@ -2857,7 +2934,7 @@
         <w:ind w:left="1440" w:hanging="360"/>
       </w:pPr>
       <w:rPr>
-        <w:rFonts w:hint="default" w:ascii="Courier New" w:hAnsi="Courier New" w:cs="Courier New"/>
+        <w:rFonts w:ascii="Courier New" w:hAnsi="Courier New" w:cs="Courier New" w:hint="default"/>
       </w:rPr>
     </w:lvl>
     <w:lvl w:ilvl="2" w:tplc="04090005" w:tentative="1">
@@ -2872,7 +2949,7 @@
         <w:ind w:left="2160" w:hanging="360"/>
       </w:pPr>
       <w:rPr>
-        <w:rFonts w:hint="default" w:ascii="Wingdings" w:hAnsi="Wingdings"/>
+        <w:rFonts w:ascii="Wingdings" w:hAnsi="Wingdings" w:hint="default"/>
       </w:rPr>
     </w:lvl>
     <w:lvl w:ilvl="3" w:tplc="04090001" w:tentative="1">
@@ -2887,7 +2964,7 @@
         <w:ind w:left="2880" w:hanging="360"/>
       </w:pPr>
       <w:rPr>
-        <w:rFonts w:hint="default" w:ascii="Symbol" w:hAnsi="Symbol"/>
+        <w:rFonts w:ascii="Symbol" w:hAnsi="Symbol" w:hint="default"/>
       </w:rPr>
     </w:lvl>
     <w:lvl w:ilvl="4" w:tplc="04090003" w:tentative="1">
@@ -2902,7 +2979,7 @@
         <w:ind w:left="3600" w:hanging="360"/>
       </w:pPr>
       <w:rPr>
-        <w:rFonts w:hint="default" w:ascii="Courier New" w:hAnsi="Courier New" w:cs="Courier New"/>
+        <w:rFonts w:ascii="Courier New" w:hAnsi="Courier New" w:cs="Courier New" w:hint="default"/>
       </w:rPr>
     </w:lvl>
     <w:lvl w:ilvl="5" w:tplc="04090005" w:tentative="1">
@@ -2917,7 +2994,7 @@
         <w:ind w:left="4320" w:hanging="360"/>
       </w:pPr>
       <w:rPr>
-        <w:rFonts w:hint="default" w:ascii="Wingdings" w:hAnsi="Wingdings"/>
+        <w:rFonts w:ascii="Wingdings" w:hAnsi="Wingdings" w:hint="default"/>
       </w:rPr>
     </w:lvl>
     <w:lvl w:ilvl="6" w:tplc="04090001" w:tentative="1">
@@ -2932,7 +3009,7 @@
         <w:ind w:left="5040" w:hanging="360"/>
       </w:pPr>
       <w:rPr>
-        <w:rFonts w:hint="default" w:ascii="Symbol" w:hAnsi="Symbol"/>
+        <w:rFonts w:ascii="Symbol" w:hAnsi="Symbol" w:hint="default"/>
       </w:rPr>
     </w:lvl>
     <w:lvl w:ilvl="7" w:tplc="04090003" w:tentative="1">
@@ -2947,7 +3024,7 @@
         <w:ind w:left="5760" w:hanging="360"/>
       </w:pPr>
       <w:rPr>
-        <w:rFonts w:hint="default" w:ascii="Courier New" w:hAnsi="Courier New" w:cs="Courier New"/>
+        <w:rFonts w:ascii="Courier New" w:hAnsi="Courier New" w:cs="Courier New" w:hint="default"/>
       </w:rPr>
     </w:lvl>
     <w:lvl w:ilvl="8" w:tplc="04090005" w:tentative="1">
@@ -2962,7 +3039,7 @@
         <w:ind w:left="6480" w:hanging="360"/>
       </w:pPr>
       <w:rPr>
-        <w:rFonts w:hint="default" w:ascii="Wingdings" w:hAnsi="Wingdings"/>
+        <w:rFonts w:ascii="Wingdings" w:hAnsi="Wingdings" w:hint="default"/>
       </w:rPr>
     </w:lvl>
   </w:abstractNum>
@@ -2989,7 +3066,7 @@
   <w:docDefaults>
     <w:rPrDefault>
       <w:rPr>
-        <w:rFonts w:asciiTheme="minorHAnsi" w:hAnsiTheme="minorHAnsi" w:eastAsiaTheme="minorHAnsi" w:cstheme="minorBidi"/>
+        <w:rFonts w:asciiTheme="minorHAnsi" w:eastAsiaTheme="minorHAnsi" w:hAnsiTheme="minorHAnsi" w:cstheme="minorBidi"/>
         <w:sz w:val="24"/>
         <w:szCs w:val="24"/>
         <w:lang w:val="en-US" w:eastAsia="en-US" w:bidi="ar-SA"/>
@@ -3000,14 +3077,14 @@
   <w:latentStyles w:defLockedState="0" w:defUIPriority="99" w:defSemiHidden="0" w:defUnhideWhenUsed="0" w:defQFormat="0" w:count="376">
     <w:lsdException w:name="Normal" w:uiPriority="0" w:qFormat="1"/>
     <w:lsdException w:name="heading 1" w:uiPriority="0" w:qFormat="1"/>
-    <w:lsdException w:name="heading 2" w:uiPriority="9" w:semiHidden="1" w:unhideWhenUsed="1" w:qFormat="1"/>
-    <w:lsdException w:name="heading 3" w:uiPriority="9" w:semiHidden="1" w:unhideWhenUsed="1" w:qFormat="1"/>
-    <w:lsdException w:name="heading 4" w:uiPriority="9" w:semiHidden="1" w:unhideWhenUsed="1" w:qFormat="1"/>
-    <w:lsdException w:name="heading 5" w:uiPriority="9" w:semiHidden="1" w:unhideWhenUsed="1" w:qFormat="1"/>
-    <w:lsdException w:name="heading 6" w:uiPriority="9" w:semiHidden="1" w:unhideWhenUsed="1" w:qFormat="1"/>
-    <w:lsdException w:name="heading 7" w:uiPriority="9" w:semiHidden="1" w:unhideWhenUsed="1" w:qFormat="1"/>
-    <w:lsdException w:name="heading 8" w:uiPriority="9" w:semiHidden="1" w:unhideWhenUsed="1" w:qFormat="1"/>
-    <w:lsdException w:name="heading 9" w:uiPriority="9" w:semiHidden="1" w:unhideWhenUsed="1" w:qFormat="1"/>
+    <w:lsdException w:name="heading 2" w:semiHidden="1" w:uiPriority="9" w:unhideWhenUsed="1" w:qFormat="1"/>
+    <w:lsdException w:name="heading 3" w:semiHidden="1" w:uiPriority="9" w:unhideWhenUsed="1" w:qFormat="1"/>
+    <w:lsdException w:name="heading 4" w:semiHidden="1" w:uiPriority="9" w:unhideWhenUsed="1" w:qFormat="1"/>
+    <w:lsdException w:name="heading 5" w:semiHidden="1" w:uiPriority="9" w:unhideWhenUsed="1" w:qFormat="1"/>
+    <w:lsdException w:name="heading 6" w:semiHidden="1" w:uiPriority="9" w:unhideWhenUsed="1" w:qFormat="1"/>
+    <w:lsdException w:name="heading 7" w:semiHidden="1" w:uiPriority="9" w:unhideWhenUsed="1" w:qFormat="1"/>
+    <w:lsdException w:name="heading 8" w:semiHidden="1" w:uiPriority="9" w:unhideWhenUsed="1" w:qFormat="1"/>
+    <w:lsdException w:name="heading 9" w:semiHidden="1" w:uiPriority="9" w:unhideWhenUsed="1" w:qFormat="1"/>
     <w:lsdException w:name="index 1" w:semiHidden="1" w:unhideWhenUsed="1"/>
     <w:lsdException w:name="index 2" w:semiHidden="1" w:unhideWhenUsed="1"/>
     <w:lsdException w:name="index 3" w:semiHidden="1" w:unhideWhenUsed="1"/>
@@ -3017,22 +3094,22 @@
     <w:lsdException w:name="index 7" w:semiHidden="1" w:unhideWhenUsed="1"/>
     <w:lsdException w:name="index 8" w:semiHidden="1" w:unhideWhenUsed="1"/>
     <w:lsdException w:name="index 9" w:semiHidden="1" w:unhideWhenUsed="1"/>
-    <w:lsdException w:name="toc 1" w:uiPriority="39" w:semiHidden="1" w:unhideWhenUsed="1"/>
-    <w:lsdException w:name="toc 2" w:uiPriority="39" w:semiHidden="1" w:unhideWhenUsed="1"/>
-    <w:lsdException w:name="toc 3" w:uiPriority="39" w:semiHidden="1" w:unhideWhenUsed="1"/>
-    <w:lsdException w:name="toc 4" w:uiPriority="39" w:semiHidden="1" w:unhideWhenUsed="1"/>
-    <w:lsdException w:name="toc 5" w:uiPriority="39" w:semiHidden="1" w:unhideWhenUsed="1"/>
-    <w:lsdException w:name="toc 6" w:uiPriority="39" w:semiHidden="1" w:unhideWhenUsed="1"/>
-    <w:lsdException w:name="toc 7" w:uiPriority="39" w:semiHidden="1" w:unhideWhenUsed="1"/>
-    <w:lsdException w:name="toc 8" w:uiPriority="39" w:semiHidden="1" w:unhideWhenUsed="1"/>
-    <w:lsdException w:name="toc 9" w:uiPriority="39" w:semiHidden="1" w:unhideWhenUsed="1"/>
+    <w:lsdException w:name="toc 1" w:semiHidden="1" w:uiPriority="39" w:unhideWhenUsed="1"/>
+    <w:lsdException w:name="toc 2" w:semiHidden="1" w:uiPriority="39" w:unhideWhenUsed="1"/>
+    <w:lsdException w:name="toc 3" w:semiHidden="1" w:uiPriority="39" w:unhideWhenUsed="1"/>
+    <w:lsdException w:name="toc 4" w:semiHidden="1" w:uiPriority="39" w:unhideWhenUsed="1"/>
+    <w:lsdException w:name="toc 5" w:semiHidden="1" w:uiPriority="39" w:unhideWhenUsed="1"/>
+    <w:lsdException w:name="toc 6" w:semiHidden="1" w:uiPriority="39" w:unhideWhenUsed="1"/>
+    <w:lsdException w:name="toc 7" w:semiHidden="1" w:uiPriority="39" w:unhideWhenUsed="1"/>
+    <w:lsdException w:name="toc 8" w:semiHidden="1" w:uiPriority="39" w:unhideWhenUsed="1"/>
+    <w:lsdException w:name="toc 9" w:semiHidden="1" w:uiPriority="39" w:unhideWhenUsed="1"/>
     <w:lsdException w:name="Normal Indent" w:semiHidden="1" w:unhideWhenUsed="1"/>
     <w:lsdException w:name="footnote text" w:semiHidden="1" w:unhideWhenUsed="1"/>
     <w:lsdException w:name="annotation text" w:semiHidden="1" w:unhideWhenUsed="1"/>
-    <w:lsdException w:name="header" w:uiPriority="0" w:semiHidden="1" w:unhideWhenUsed="1"/>
+    <w:lsdException w:name="header" w:semiHidden="1" w:uiPriority="0" w:unhideWhenUsed="1"/>
     <w:lsdException w:name="footer" w:semiHidden="1" w:unhideWhenUsed="1"/>
     <w:lsdException w:name="index heading" w:semiHidden="1" w:unhideWhenUsed="1"/>
-    <w:lsdException w:name="caption" w:uiPriority="35" w:semiHidden="1" w:unhideWhenUsed="1" w:qFormat="1"/>
+    <w:lsdException w:name="caption" w:semiHidden="1" w:uiPriority="35" w:unhideWhenUsed="1" w:qFormat="1"/>
     <w:lsdException w:name="table of figures" w:semiHidden="1" w:unhideWhenUsed="1"/>
     <w:lsdException w:name="envelope address" w:semiHidden="1" w:unhideWhenUsed="1"/>
     <w:lsdException w:name="envelope return" w:semiHidden="1" w:unhideWhenUsed="1"/>
@@ -3063,8 +3140,8 @@
     <w:lsdException w:name="Title" w:uiPriority="10" w:qFormat="1"/>
     <w:lsdException w:name="Closing" w:semiHidden="1" w:unhideWhenUsed="1"/>
     <w:lsdException w:name="Signature" w:semiHidden="1" w:unhideWhenUsed="1"/>
-    <w:lsdException w:name="Default Paragraph Font" w:uiPriority="1" w:semiHidden="1" w:unhideWhenUsed="1"/>
-    <w:lsdException w:name="Body Text" w:uiPriority="0" w:semiHidden="1" w:unhideWhenUsed="1"/>
+    <w:lsdException w:name="Default Paragraph Font" w:semiHidden="1" w:uiPriority="1" w:unhideWhenUsed="1"/>
+    <w:lsdException w:name="Body Text" w:semiHidden="1" w:uiPriority="0" w:unhideWhenUsed="1"/>
     <w:lsdException w:name="Body Text Indent" w:semiHidden="1" w:unhideWhenUsed="1"/>
     <w:lsdException w:name="List Continue" w:semiHidden="1" w:unhideWhenUsed="1"/>
     <w:lsdException w:name="List Continue 2" w:semiHidden="1" w:unhideWhenUsed="1"/>
@@ -3263,8 +3340,8 @@
     <w:lsdException w:name="Subtle Reference" w:uiPriority="31" w:qFormat="1"/>
     <w:lsdException w:name="Intense Reference" w:uiPriority="32" w:qFormat="1"/>
     <w:lsdException w:name="Book Title" w:uiPriority="33" w:qFormat="1"/>
-    <w:lsdException w:name="Bibliography" w:uiPriority="37" w:semiHidden="1" w:unhideWhenUsed="1"/>
-    <w:lsdException w:name="TOC Heading" w:uiPriority="39" w:semiHidden="1" w:unhideWhenUsed="1" w:qFormat="1"/>
+    <w:lsdException w:name="Bibliography" w:semiHidden="1" w:uiPriority="37" w:unhideWhenUsed="1"/>
+    <w:lsdException w:name="TOC Heading" w:semiHidden="1" w:uiPriority="39" w:unhideWhenUsed="1" w:qFormat="1"/>
     <w:lsdException w:name="Plain Table 1" w:uiPriority="41"/>
     <w:lsdException w:name="Plain Table 2" w:uiPriority="42"/>
     <w:lsdException w:name="Plain Table 3" w:uiPriority="43"/>
@@ -3373,7 +3450,7 @@
     <w:lsdException w:name="Smart Hyperlink" w:semiHidden="1" w:unhideWhenUsed="1"/>
     <w:lsdException w:name="Smart Link" w:semiHidden="1" w:unhideWhenUsed="1"/>
   </w:latentStyles>
-  <w:style w:type="paragraph" w:styleId="Normal" w:default="1">
+  <w:style w:type="paragraph" w:default="1" w:styleId="Normal">
     <w:name w:val="Normal"/>
     <w:qFormat/>
   </w:style>
@@ -3390,19 +3467,19 @@
       <w:outlineLvl w:val="0"/>
     </w:pPr>
     <w:rPr>
-      <w:rFonts w:ascii="Times New Roman" w:hAnsi="Times New Roman" w:eastAsia="Times New Roman" w:cs="Times New Roman"/>
+      <w:rFonts w:ascii="Times New Roman" w:eastAsia="Times New Roman" w:hAnsi="Times New Roman" w:cs="Times New Roman"/>
       <w:b/>
       <w:sz w:val="22"/>
       <w:szCs w:val="20"/>
     </w:rPr>
   </w:style>
-  <w:style w:type="character" w:styleId="DefaultParagraphFont" w:default="1">
+  <w:style w:type="character" w:default="1" w:styleId="DefaultParagraphFont">
     <w:name w:val="Default Paragraph Font"/>
     <w:uiPriority w:val="1"/>
     <w:semiHidden/>
     <w:unhideWhenUsed/>
   </w:style>
-  <w:style w:type="table" w:styleId="TableNormal" w:default="1">
+  <w:style w:type="table" w:default="1" w:styleId="TableNormal">
     <w:name w:val="Normal Table"/>
     <w:uiPriority w:val="99"/>
     <w:semiHidden/>
@@ -3417,7 +3494,7 @@
       </w:tblCellMar>
     </w:tblPr>
   </w:style>
-  <w:style w:type="numbering" w:styleId="NoList" w:default="1">
+  <w:style w:type="numbering" w:default="1" w:styleId="NoList">
     <w:name w:val="No List"/>
     <w:uiPriority w:val="99"/>
     <w:semiHidden/>
@@ -3436,7 +3513,7 @@
       </w:tabs>
     </w:pPr>
   </w:style>
-  <w:style w:type="character" w:styleId="HeaderChar" w:customStyle="1">
+  <w:style w:type="character" w:customStyle="1" w:styleId="HeaderChar">
     <w:name w:val="Header Char"/>
     <w:basedOn w:val="DefaultParagraphFont"/>
     <w:link w:val="Header"/>
@@ -3456,20 +3533,20 @@
       </w:tabs>
     </w:pPr>
   </w:style>
-  <w:style w:type="character" w:styleId="FooterChar" w:customStyle="1">
+  <w:style w:type="character" w:customStyle="1" w:styleId="FooterChar">
     <w:name w:val="Footer Char"/>
     <w:basedOn w:val="DefaultParagraphFont"/>
     <w:link w:val="Footer"/>
     <w:uiPriority w:val="99"/>
     <w:rsid w:val="00005A27"/>
   </w:style>
-  <w:style w:type="character" w:styleId="Heading1Char" w:customStyle="1">
+  <w:style w:type="character" w:customStyle="1" w:styleId="Heading1Char">
     <w:name w:val="Heading 1 Char"/>
     <w:basedOn w:val="DefaultParagraphFont"/>
     <w:link w:val="Heading1"/>
     <w:rsid w:val="006A33D8"/>
     <w:rPr>
-      <w:rFonts w:ascii="Times New Roman" w:hAnsi="Times New Roman" w:eastAsia="Times New Roman" w:cs="Times New Roman"/>
+      <w:rFonts w:ascii="Times New Roman" w:eastAsia="Times New Roman" w:hAnsi="Times New Roman" w:cs="Times New Roman"/>
       <w:b/>
       <w:sz w:val="22"/>
       <w:szCs w:val="20"/>
@@ -3481,17 +3558,17 @@
     <w:link w:val="BodyTextChar"/>
     <w:rsid w:val="006A33D8"/>
     <w:rPr>
-      <w:rFonts w:ascii="Times New Roman" w:hAnsi="Times New Roman" w:eastAsia="Times New Roman" w:cs="Times New Roman"/>
+      <w:rFonts w:ascii="Times New Roman" w:eastAsia="Times New Roman" w:hAnsi="Times New Roman" w:cs="Times New Roman"/>
       <w:szCs w:val="20"/>
     </w:rPr>
   </w:style>
-  <w:style w:type="character" w:styleId="BodyTextChar" w:customStyle="1">
+  <w:style w:type="character" w:customStyle="1" w:styleId="BodyTextChar">
     <w:name w:val="Body Text Char"/>
     <w:basedOn w:val="DefaultParagraphFont"/>
     <w:link w:val="BodyText"/>
     <w:rsid w:val="006A33D8"/>
     <w:rPr>
-      <w:rFonts w:ascii="Times New Roman" w:hAnsi="Times New Roman" w:eastAsia="Times New Roman" w:cs="Times New Roman"/>
+      <w:rFonts w:ascii="Times New Roman" w:eastAsia="Times New Roman" w:hAnsi="Times New Roman" w:cs="Times New Roman"/>
       <w:szCs w:val="20"/>
     </w:rPr>
   </w:style>
@@ -3513,11 +3590,11 @@
     <w:uiPriority w:val="39"/>
     <w:rsid w:val="006A33D8"/>
     <w:rPr>
-      <w:rFonts w:ascii="Times New Roman" w:hAnsi="Times New Roman" w:eastAsia="Times New Roman" w:cs="Times New Roman"/>
+      <w:rFonts w:ascii="Times New Roman" w:eastAsia="Times New Roman" w:hAnsi="Times New Roman" w:cs="Times New Roman"/>
       <w:szCs w:val="20"/>
     </w:rPr>
   </w:style>
-  <w:style w:type="paragraph" w:styleId="0903fh" w:customStyle="1">
+  <w:style w:type="paragraph" w:customStyle="1" w:styleId="0903fh">
     <w:name w:val="0903_fh"/>
     <w:aliases w:val="fh"/>
     <w:basedOn w:val="Normal"/>
@@ -3527,7 +3604,7 @@
       <w:ind w:left="101" w:right="43"/>
     </w:pPr>
     <w:rPr>
-      <w:rFonts w:ascii="Arial" w:hAnsi="Arial" w:eastAsia="Times New Roman" w:cs="Times New Roman"/>
+      <w:rFonts w:ascii="Arial" w:eastAsia="Times New Roman" w:hAnsi="Arial" w:cs="Times New Roman"/>
       <w:bCs/>
       <w:color w:val="000000"/>
     </w:rPr>
@@ -3539,12 +3616,12 @@
     <w:rsid w:val="005F6534"/>
     <w:tblPr>
       <w:tblBorders>
-        <w:top w:val="single" w:color="000000" w:themeColor="text1" w:sz="4" w:space="0"/>
-        <w:left w:val="single" w:color="000000" w:themeColor="text1" w:sz="4" w:space="0"/>
-        <w:bottom w:val="single" w:color="000000" w:themeColor="text1" w:sz="4" w:space="0"/>
-        <w:right w:val="single" w:color="000000" w:themeColor="text1" w:sz="4" w:space="0"/>
-        <w:insideH w:val="single" w:color="000000" w:themeColor="text1" w:sz="4" w:space="0"/>
-        <w:insideV w:val="single" w:color="000000" w:themeColor="text1" w:sz="4" w:space="0"/>
+        <w:top w:val="single" w:sz="4" w:space="0" w:color="000000" w:themeColor="text1"/>
+        <w:left w:val="single" w:sz="4" w:space="0" w:color="000000" w:themeColor="text1"/>
+        <w:bottom w:val="single" w:sz="4" w:space="0" w:color="000000" w:themeColor="text1"/>
+        <w:right w:val="single" w:sz="4" w:space="0" w:color="000000" w:themeColor="text1"/>
+        <w:insideH w:val="single" w:sz="4" w:space="0" w:color="000000" w:themeColor="text1"/>
+        <w:insideV w:val="single" w:sz="4" w:space="0" w:color="000000" w:themeColor="text1"/>
       </w:tblBorders>
     </w:tblPr>
   </w:style>
@@ -3560,39 +3637,6 @@
     </w:pPr>
   </w:style>
 </w:styles>
-</file>
-
-<file path=word/glossary/document.xml><?xml version="1.0" encoding="utf-8"?>
-<w:glossaryDocument xmlns:w14="http://schemas.microsoft.com/office/word/2010/wordml" xmlns:w="http://schemas.openxmlformats.org/wordprocessingml/2006/main">
-  <w:docParts>
-    <w:docPart>
-      <w:docPartPr>
-        <w:name w:val="DefaultPlaceholder_1081868574"/>
-        <w:category>
-          <w:name w:val="General"/>
-          <w:gallery w:val="placeholder"/>
-        </w:category>
-        <w:types>
-          <w:type w:val="bbPlcHdr"/>
-        </w:types>
-        <w:behaviors>
-          <w:behavior w:val="content"/>
-        </w:behaviors>
-        <w:guid w:val="{51388bab-8c1b-41aa-ad1d-2cf09e3d5265}"/>
-      </w:docPartPr>
-      <w:docPartBody>
-        <w:p>
-          <w:r>
-            <w:rPr>
-              <w:rStyle w:val="PlaceholderText"/>
-            </w:rPr>
-            <w:t/>
-          </w:r>
-        </w:p>
-      </w:docPartBody>
-    </w:docPart>
-  </w:docParts>
-</w:glossaryDocument>
 </file>
 
 <file path=word/theme/theme1.xml><?xml version="1.0" encoding="utf-8"?>
@@ -3857,15 +3901,6 @@
 </file>
 
 <file path=customXml/item1.xml><?xml version="1.0" encoding="utf-8"?>
-<?mso-contentType ?>
-<FormTemplates xmlns="http://schemas.microsoft.com/sharepoint/v3/contenttype/forms">
-  <Display>DocumentLibraryForm</Display>
-  <Edit>DocumentLibraryForm</Edit>
-  <New>DocumentLibraryForm</New>
-</FormTemplates>
-</file>
-
-<file path=customXml/item2.xml><?xml version="1.0" encoding="utf-8"?>
 <p:properties xmlns:p="http://schemas.microsoft.com/office/2006/metadata/properties" xmlns:xsi="http://www.w3.org/2001/XMLSchema-instance" xmlns:pc="http://schemas.microsoft.com/office/infopath/2007/PartnerControls">
   <documentManagement>
     <TaxCatchAll xmlns="0d803109-e11b-45d4-a4e8-5bf0740163af" xsi:nil="true"/>
@@ -3874,6 +3909,15 @@
     </lcf76f155ced4ddcb4097134ff3c332f>
   </documentManagement>
 </p:properties>
+</file>
+
+<file path=customXml/item2.xml><?xml version="1.0" encoding="utf-8"?>
+<?mso-contentType ?>
+<FormTemplates xmlns="http://schemas.microsoft.com/sharepoint/v3/contenttype/forms">
+  <Display>DocumentLibraryForm</Display>
+  <Edit>DocumentLibraryForm</Edit>
+  <New>DocumentLibraryForm</New>
+</FormTemplates>
 </file>
 
 <file path=customXml/item3.xml><?xml version="1.0" encoding="utf-8"?>
@@ -4094,20 +4138,20 @@
 </file>
 
 <file path=customXml/itemProps1.xml><?xml version="1.0" encoding="utf-8"?>
-<ds:datastoreItem xmlns:ds="http://schemas.openxmlformats.org/officeDocument/2006/customXml" ds:itemID="{E9C28E5A-BFDA-47CB-AFD9-4CC382177AA2}">
-  <ds:schemaRefs>
-    <ds:schemaRef ds:uri="http://schemas.microsoft.com/sharepoint/v3/contenttype/forms"/>
-  </ds:schemaRefs>
-</ds:datastoreItem>
-</file>
-
-<file path=customXml/itemProps2.xml><?xml version="1.0" encoding="utf-8"?>
 <ds:datastoreItem xmlns:ds="http://schemas.openxmlformats.org/officeDocument/2006/customXml" ds:itemID="{DEA096A6-80A9-4C46-8F96-EBAE1B5F570C}">
   <ds:schemaRefs>
     <ds:schemaRef ds:uri="http://schemas.microsoft.com/office/2006/metadata/properties"/>
     <ds:schemaRef ds:uri="http://schemas.microsoft.com/office/infopath/2007/PartnerControls"/>
     <ds:schemaRef ds:uri="0d803109-e11b-45d4-a4e8-5bf0740163af"/>
     <ds:schemaRef ds:uri="31aac78f-6ed8-4134-ac7e-47c186d487c3"/>
+  </ds:schemaRefs>
+</ds:datastoreItem>
+</file>
+
+<file path=customXml/itemProps2.xml><?xml version="1.0" encoding="utf-8"?>
+<ds:datastoreItem xmlns:ds="http://schemas.openxmlformats.org/officeDocument/2006/customXml" ds:itemID="{E9C28E5A-BFDA-47CB-AFD9-4CC382177AA2}">
+  <ds:schemaRefs>
+    <ds:schemaRef ds:uri="http://schemas.microsoft.com/sharepoint/v3/contenttype/forms"/>
   </ds:schemaRefs>
 </ds:datastoreItem>
 </file>

</xml_diff>